<commit_message>
modifica prima DI NATALE
</commit_message>
<xml_diff>
--- a/Deliverables/TestPlan_GAP .docx
+++ b/Deliverables/TestPlan_GAP .docx
@@ -2688,7 +2688,7 @@
           <w:sz w:val="28"/>
           <w:szCs w:val="28"/>
         </w:rPr>
-        <w:t>Verranno descritti, di seguito, solo i test case riferiti alle operazioni in cui all’utente viene chiesto di inserire dei valori all’interno di un form.</w:t>
+        <w:t>Ci concentreremo principalmente sui casi di test che richiedono un input da parte dell’utente.</w:t>
       </w:r>
       <w:r>
         <w:rPr>
@@ -4002,21 +4002,7 @@
                 <w:sz w:val="28"/>
                 <w:szCs w:val="28"/>
               </w:rPr>
-              <w:t>Password = “</w:t>
-            </w:r>
-            <w:r>
-              <w:rPr>
-                <w:sz w:val="28"/>
-                <w:szCs w:val="28"/>
-              </w:rPr>
-              <w:t>ciao</w:t>
-            </w:r>
-            <w:r>
-              <w:rPr>
-                <w:sz w:val="28"/>
-                <w:szCs w:val="28"/>
-              </w:rPr>
-              <w:t>”</w:t>
+              <w:t>Password = “ciao”</w:t>
             </w:r>
           </w:p>
         </w:tc>
@@ -4241,15 +4227,7 @@
                   <w:sz w:val="28"/>
                   <w:szCs w:val="28"/>
                 </w:rPr>
-                <w:t>franco</w:t>
-              </w:r>
-              <w:r>
-                <w:rPr>
-                  <w:rStyle w:val="Collegamentoipertestuale"/>
-                  <w:sz w:val="28"/>
-                  <w:szCs w:val="28"/>
-                </w:rPr>
-                <w:t>95@live.it</w:t>
+                <w:t>franco95@live.it</w:t>
               </w:r>
             </w:hyperlink>
             <w:r>
@@ -6243,25 +6221,7 @@
                 <w:sz w:val="28"/>
                 <w:szCs w:val="28"/>
               </w:rPr>
-              <w:t xml:space="preserve">: </w:t>
-            </w:r>
-            <w:r>
-              <w:rPr>
-                <w:b/>
-                <w:bCs/>
-                <w:sz w:val="28"/>
-                <w:szCs w:val="28"/>
-              </w:rPr>
-              <w:t>Indirizzo</w:t>
-            </w:r>
-            <w:r>
-              <w:rPr>
-                <w:b/>
-                <w:bCs/>
-                <w:sz w:val="28"/>
-                <w:szCs w:val="28"/>
-              </w:rPr>
-              <w:t xml:space="preserve"> </w:t>
+              <w:t xml:space="preserve">: Indirizzo </w:t>
             </w:r>
           </w:p>
         </w:tc>
@@ -6340,25 +6300,7 @@
                 <w:sz w:val="28"/>
                 <w:szCs w:val="28"/>
               </w:rPr>
-              <w:t>Formato (F</w:t>
-            </w:r>
-            <w:r>
-              <w:rPr>
-                <w:b/>
-                <w:bCs/>
-                <w:sz w:val="28"/>
-                <w:szCs w:val="28"/>
-              </w:rPr>
-              <w:t>I</w:t>
-            </w:r>
-            <w:r>
-              <w:rPr>
-                <w:b/>
-                <w:bCs/>
-                <w:sz w:val="28"/>
-                <w:szCs w:val="28"/>
-              </w:rPr>
-              <w:t>)</w:t>
+              <w:t>Formato (FI)</w:t>
             </w:r>
           </w:p>
         </w:tc>
@@ -6387,21 +6329,7 @@
                 <w:sz w:val="28"/>
                 <w:szCs w:val="28"/>
               </w:rPr>
-              <w:t xml:space="preserve"> F</w:t>
-            </w:r>
-            <w:r>
-              <w:rPr>
-                <w:sz w:val="28"/>
-                <w:szCs w:val="28"/>
-              </w:rPr>
-              <w:t>I</w:t>
-            </w:r>
-            <w:r>
-              <w:rPr>
-                <w:sz w:val="28"/>
-                <w:szCs w:val="28"/>
-              </w:rPr>
-              <w:t xml:space="preserve"> rispetta il formato: lunghezza &gt; 0</w:t>
+              <w:t xml:space="preserve"> FI rispetta il formato: lunghezza &gt; 0</w:t>
             </w:r>
           </w:p>
           <w:p>
@@ -6425,21 +6353,7 @@
                 <w:sz w:val="28"/>
                 <w:szCs w:val="28"/>
               </w:rPr>
-              <w:t xml:space="preserve"> F</w:t>
-            </w:r>
-            <w:r>
-              <w:rPr>
-                <w:sz w:val="28"/>
-                <w:szCs w:val="28"/>
-              </w:rPr>
-              <w:t>I</w:t>
-            </w:r>
-            <w:r>
-              <w:rPr>
-                <w:sz w:val="28"/>
-                <w:szCs w:val="28"/>
-              </w:rPr>
-              <w:t xml:space="preserve"> non rispetta il formato</w:t>
+              <w:t xml:space="preserve"> FI non rispetta il formato</w:t>
             </w:r>
           </w:p>
         </w:tc>
@@ -7229,14 +7143,7 @@
                 <w:sz w:val="28"/>
                 <w:szCs w:val="28"/>
               </w:rPr>
-              <w:t>TC 2.</w:t>
-            </w:r>
-            <w:r>
-              <w:rPr>
-                <w:sz w:val="28"/>
-                <w:szCs w:val="28"/>
-              </w:rPr>
-              <w:t>10</w:t>
+              <w:t>TC 2.10</w:t>
             </w:r>
           </w:p>
         </w:tc>
@@ -7277,14 +7184,7 @@
                 <w:sz w:val="28"/>
                 <w:szCs w:val="28"/>
               </w:rPr>
-              <w:t>, FI</w:t>
-            </w:r>
-            <w:r>
-              <w:rPr>
-                <w:sz w:val="28"/>
-                <w:szCs w:val="28"/>
-              </w:rPr>
-              <w:t>2</w:t>
+              <w:t>, FI2</w:t>
             </w:r>
           </w:p>
         </w:tc>
@@ -7875,14 +7775,7 @@
                 <w:sz w:val="28"/>
                 <w:szCs w:val="28"/>
               </w:rPr>
-              <w:t>TC 2.</w:t>
-            </w:r>
-            <w:r>
-              <w:rPr>
-                <w:sz w:val="28"/>
-                <w:szCs w:val="28"/>
-              </w:rPr>
-              <w:t>2</w:t>
+              <w:t>TC 2.2</w:t>
             </w:r>
           </w:p>
         </w:tc>
@@ -8199,14 +8092,7 @@
                 <w:sz w:val="28"/>
                 <w:szCs w:val="28"/>
               </w:rPr>
-              <w:t>TC 2.</w:t>
-            </w:r>
-            <w:r>
-              <w:rPr>
-                <w:sz w:val="28"/>
-                <w:szCs w:val="28"/>
-              </w:rPr>
-              <w:t>3</w:t>
+              <w:t>TC 2.3</w:t>
             </w:r>
           </w:p>
         </w:tc>
@@ -8523,14 +8409,7 @@
                 <w:sz w:val="28"/>
                 <w:szCs w:val="28"/>
               </w:rPr>
-              <w:t>TC 2.</w:t>
-            </w:r>
-            <w:r>
-              <w:rPr>
-                <w:sz w:val="28"/>
-                <w:szCs w:val="28"/>
-              </w:rPr>
-              <w:t>4</w:t>
+              <w:t>TC 2.4</w:t>
             </w:r>
           </w:p>
         </w:tc>
@@ -8872,14 +8751,7 @@
                 <w:sz w:val="28"/>
                 <w:szCs w:val="28"/>
               </w:rPr>
-              <w:t>TC 2.</w:t>
-            </w:r>
-            <w:r>
-              <w:rPr>
-                <w:sz w:val="28"/>
-                <w:szCs w:val="28"/>
-              </w:rPr>
-              <w:t>5</w:t>
+              <w:t>TC 2.5</w:t>
             </w:r>
           </w:p>
         </w:tc>
@@ -9210,14 +9082,7 @@
                 <w:sz w:val="28"/>
                 <w:szCs w:val="28"/>
               </w:rPr>
-              <w:t>TC 2.</w:t>
-            </w:r>
-            <w:r>
-              <w:rPr>
-                <w:sz w:val="28"/>
-                <w:szCs w:val="28"/>
-              </w:rPr>
-              <w:t>6</w:t>
+              <w:t>TC 2.6</w:t>
             </w:r>
           </w:p>
         </w:tc>
@@ -9546,14 +9411,7 @@
                 <w:sz w:val="28"/>
                 <w:szCs w:val="28"/>
               </w:rPr>
-              <w:t>TC 2.</w:t>
-            </w:r>
-            <w:r>
-              <w:rPr>
-                <w:sz w:val="28"/>
-                <w:szCs w:val="28"/>
-              </w:rPr>
-              <w:t>7</w:t>
+              <w:t>TC 2.7</w:t>
             </w:r>
           </w:p>
         </w:tc>
@@ -9906,14 +9764,7 @@
                 <w:sz w:val="28"/>
                 <w:szCs w:val="28"/>
               </w:rPr>
-              <w:t>TC 2.</w:t>
-            </w:r>
-            <w:r>
-              <w:rPr>
-                <w:sz w:val="28"/>
-                <w:szCs w:val="28"/>
-              </w:rPr>
-              <w:t>8</w:t>
+              <w:t>TC 2.8</w:t>
             </w:r>
           </w:p>
         </w:tc>
@@ -10228,14 +10079,7 @@
                 <w:sz w:val="28"/>
                 <w:szCs w:val="28"/>
               </w:rPr>
-              <w:t>TC 2.</w:t>
-            </w:r>
-            <w:r>
-              <w:rPr>
-                <w:sz w:val="28"/>
-                <w:szCs w:val="28"/>
-              </w:rPr>
-              <w:t>9</w:t>
+              <w:t>TC 2.9</w:t>
             </w:r>
           </w:p>
         </w:tc>
@@ -10550,14 +10394,7 @@
                 <w:sz w:val="28"/>
                 <w:szCs w:val="28"/>
               </w:rPr>
-              <w:t>TC 2.1</w:t>
-            </w:r>
-            <w:r>
-              <w:rPr>
-                <w:sz w:val="28"/>
-                <w:szCs w:val="28"/>
-              </w:rPr>
-              <w:t>0</w:t>
+              <w:t>TC 2.10</w:t>
             </w:r>
           </w:p>
         </w:tc>
@@ -11331,14 +11168,7 @@
                 <w:sz w:val="28"/>
                 <w:szCs w:val="28"/>
               </w:rPr>
-              <w:t>Test_</w:t>
-            </w:r>
-            <w:r>
-              <w:rPr>
-                <w:sz w:val="28"/>
-                <w:szCs w:val="28"/>
-              </w:rPr>
-              <w:t>ModificaPassword</w:t>
+              <w:t>Test_ModificaPassword</w:t>
             </w:r>
           </w:p>
         </w:tc>
@@ -11385,21 +11215,7 @@
                 <w:sz w:val="28"/>
                 <w:szCs w:val="28"/>
               </w:rPr>
-              <w:t xml:space="preserve">TC </w:t>
-            </w:r>
-            <w:r>
-              <w:rPr>
-                <w:sz w:val="28"/>
-                <w:szCs w:val="28"/>
-              </w:rPr>
-              <w:t>3</w:t>
-            </w:r>
-            <w:r>
-              <w:rPr>
-                <w:sz w:val="28"/>
-                <w:szCs w:val="28"/>
-              </w:rPr>
-              <w:t>.1</w:t>
+              <w:t>TC 3.1</w:t>
             </w:r>
           </w:p>
         </w:tc>
@@ -11612,14 +11428,7 @@
                 <w:sz w:val="28"/>
                 <w:szCs w:val="28"/>
               </w:rPr>
-              <w:t>TC 3.</w:t>
-            </w:r>
-            <w:r>
-              <w:rPr>
-                <w:sz w:val="28"/>
-                <w:szCs w:val="28"/>
-              </w:rPr>
-              <w:t>2</w:t>
+              <w:t>TC 3.2</w:t>
             </w:r>
           </w:p>
         </w:tc>
@@ -11666,21 +11475,7 @@
                 <w:sz w:val="28"/>
                 <w:szCs w:val="28"/>
               </w:rPr>
-              <w:t>Password = “Marco</w:t>
-            </w:r>
-            <w:r>
-              <w:rPr>
-                <w:sz w:val="28"/>
-                <w:szCs w:val="28"/>
-              </w:rPr>
-              <w:t>24</w:t>
-            </w:r>
-            <w:r>
-              <w:rPr>
-                <w:sz w:val="28"/>
-                <w:szCs w:val="28"/>
-              </w:rPr>
-              <w:t>”</w:t>
+              <w:t>Password = “Marco24”</w:t>
             </w:r>
           </w:p>
         </w:tc>
@@ -15124,14 +14919,7 @@
                 <w:sz w:val="28"/>
                 <w:szCs w:val="28"/>
               </w:rPr>
-              <w:t xml:space="preserve">Profondità </w:t>
-            </w:r>
-            <w:r>
-              <w:rPr>
-                <w:sz w:val="28"/>
-                <w:szCs w:val="28"/>
-              </w:rPr>
-              <w:t>= “</w:t>
+              <w:t>Profondità = “</w:t>
             </w:r>
             <w:r>
               <w:rPr>
@@ -15160,14 +14948,7 @@
                 <w:sz w:val="28"/>
                 <w:szCs w:val="28"/>
               </w:rPr>
-              <w:t xml:space="preserve">Larghezza </w:t>
-            </w:r>
-            <w:r>
-              <w:rPr>
-                <w:sz w:val="28"/>
-                <w:szCs w:val="28"/>
-              </w:rPr>
-              <w:t>= “</w:t>
+              <w:t>Larghezza = “</w:t>
             </w:r>
             <w:r>
               <w:rPr>
@@ -15196,14 +14977,7 @@
                 <w:sz w:val="28"/>
                 <w:szCs w:val="28"/>
               </w:rPr>
-              <w:t xml:space="preserve">Quantita </w:t>
-            </w:r>
-            <w:r>
-              <w:rPr>
-                <w:sz w:val="28"/>
-                <w:szCs w:val="28"/>
-              </w:rPr>
-              <w:t>= “</w:t>
+              <w:t>Quantita = “</w:t>
             </w:r>
             <w:r>
               <w:rPr>
@@ -15232,14 +15006,7 @@
                 <w:sz w:val="28"/>
                 <w:szCs w:val="28"/>
               </w:rPr>
-              <w:t xml:space="preserve">Prezzo </w:t>
-            </w:r>
-            <w:r>
-              <w:rPr>
-                <w:sz w:val="28"/>
-                <w:szCs w:val="28"/>
-              </w:rPr>
-              <w:t>= “</w:t>
+              <w:t>Prezzo = “</w:t>
             </w:r>
             <w:r>
               <w:rPr>
@@ -15268,14 +15035,7 @@
                 <w:sz w:val="28"/>
                 <w:szCs w:val="28"/>
               </w:rPr>
-              <w:t xml:space="preserve">Sconto </w:t>
-            </w:r>
-            <w:r>
-              <w:rPr>
-                <w:sz w:val="28"/>
-                <w:szCs w:val="28"/>
-              </w:rPr>
-              <w:t>= “</w:t>
+              <w:t>Sconto = “</w:t>
             </w:r>
             <w:r>
               <w:rPr>
@@ -15544,21 +15304,7 @@
                 <w:sz w:val="28"/>
                 <w:szCs w:val="28"/>
               </w:rPr>
-              <w:t>Nome = “</w:t>
-            </w:r>
-            <w:r>
-              <w:rPr>
-                <w:sz w:val="28"/>
-                <w:szCs w:val="28"/>
-              </w:rPr>
-              <w:t>Albora</w:t>
-            </w:r>
-            <w:r>
-              <w:rPr>
-                <w:sz w:val="28"/>
-                <w:szCs w:val="28"/>
-              </w:rPr>
-              <w:t>”</w:t>
+              <w:t>Nome = “Albora”</w:t>
             </w:r>
           </w:p>
           <w:p>
@@ -19014,14 +18760,7 @@
                 <w:sz w:val="28"/>
                 <w:szCs w:val="28"/>
               </w:rPr>
-              <w:t>Test_</w:t>
-            </w:r>
-            <w:r>
-              <w:rPr>
-                <w:sz w:val="28"/>
-                <w:szCs w:val="28"/>
-              </w:rPr>
-              <w:t>RimuoviProdotto</w:t>
+              <w:t>Test_RimuoviProdotto</w:t>
             </w:r>
           </w:p>
         </w:tc>
@@ -19068,28 +18807,7 @@
                 <w:sz w:val="28"/>
                 <w:szCs w:val="28"/>
               </w:rPr>
-              <w:t xml:space="preserve">TC </w:t>
-            </w:r>
-            <w:r>
-              <w:rPr>
-                <w:sz w:val="28"/>
-                <w:szCs w:val="28"/>
-              </w:rPr>
-              <w:t>5</w:t>
-            </w:r>
-            <w:r>
-              <w:rPr>
-                <w:sz w:val="28"/>
-                <w:szCs w:val="28"/>
-              </w:rPr>
-              <w:t>.</w:t>
-            </w:r>
-            <w:r>
-              <w:rPr>
-                <w:sz w:val="28"/>
-                <w:szCs w:val="28"/>
-              </w:rPr>
-              <w:t>1</w:t>
+              <w:t>TC 5.1</w:t>
             </w:r>
           </w:p>
         </w:tc>
@@ -19301,14 +19019,7 @@
                 <w:sz w:val="28"/>
                 <w:szCs w:val="28"/>
               </w:rPr>
-              <w:t>TC 5.</w:t>
-            </w:r>
-            <w:r>
-              <w:rPr>
-                <w:sz w:val="28"/>
-                <w:szCs w:val="28"/>
-              </w:rPr>
-              <w:t>2</w:t>
+              <w:t>TC 5.2</w:t>
             </w:r>
           </w:p>
         </w:tc>
@@ -19355,21 +19066,7 @@
                 <w:sz w:val="28"/>
                 <w:szCs w:val="28"/>
               </w:rPr>
-              <w:t>Codice = “</w:t>
-            </w:r>
-            <w:r>
-              <w:rPr>
-                <w:sz w:val="28"/>
-                <w:szCs w:val="28"/>
-              </w:rPr>
-              <w:t>56</w:t>
-            </w:r>
-            <w:r>
-              <w:rPr>
-                <w:sz w:val="28"/>
-                <w:szCs w:val="28"/>
-              </w:rPr>
-              <w:t>”</w:t>
+              <w:t>Codice = “56”</w:t>
             </w:r>
           </w:p>
         </w:tc>
@@ -19534,14 +19231,7 @@
                 <w:sz w:val="28"/>
                 <w:szCs w:val="28"/>
               </w:rPr>
-              <w:t>TC 5.</w:t>
-            </w:r>
-            <w:r>
-              <w:rPr>
-                <w:sz w:val="28"/>
-                <w:szCs w:val="28"/>
-              </w:rPr>
-              <w:t>3</w:t>
+              <w:t>TC 5.3</w:t>
             </w:r>
           </w:p>
         </w:tc>
@@ -19588,21 +19278,7 @@
                 <w:sz w:val="28"/>
                 <w:szCs w:val="28"/>
               </w:rPr>
-              <w:t>Codice = “</w:t>
-            </w:r>
-            <w:r>
-              <w:rPr>
-                <w:sz w:val="28"/>
-                <w:szCs w:val="28"/>
-              </w:rPr>
-              <w:t>dqw</w:t>
-            </w:r>
-            <w:r>
-              <w:rPr>
-                <w:sz w:val="28"/>
-                <w:szCs w:val="28"/>
-              </w:rPr>
-              <w:t>”</w:t>
+              <w:t>Codice = “dqw”</w:t>
             </w:r>
           </w:p>
         </w:tc>
@@ -22069,21 +21745,7 @@
                 <w:sz w:val="28"/>
                 <w:szCs w:val="28"/>
               </w:rPr>
-              <w:t>Codice = “5</w:t>
-            </w:r>
-            <w:r>
-              <w:rPr>
-                <w:sz w:val="28"/>
-                <w:szCs w:val="28"/>
-              </w:rPr>
-              <w:t>7</w:t>
-            </w:r>
-            <w:r>
-              <w:rPr>
-                <w:sz w:val="28"/>
-                <w:szCs w:val="28"/>
-              </w:rPr>
-              <w:t>”</w:t>
+              <w:t>Codice = “57”</w:t>
             </w:r>
           </w:p>
           <w:p>
@@ -22952,21 +22614,7 @@
                 <w:sz w:val="28"/>
                 <w:szCs w:val="28"/>
               </w:rPr>
-              <w:t>Sconto = “25</w:t>
-            </w:r>
-            <w:r>
-              <w:rPr>
-                <w:sz w:val="28"/>
-                <w:szCs w:val="28"/>
-              </w:rPr>
-              <w:t>0</w:t>
-            </w:r>
-            <w:r>
-              <w:rPr>
-                <w:sz w:val="28"/>
-                <w:szCs w:val="28"/>
-              </w:rPr>
-              <w:t>”</w:t>
+              <w:t>Sconto = “250”</w:t>
             </w:r>
           </w:p>
           <w:p>
@@ -23624,6 +23272,7 @@
     </w:p>
     <w:p>
       <w:pPr>
+        <w:spacing w:after="0" w:line="240" w:lineRule="auto"/>
         <w:rPr>
           <w:b/>
           <w:bCs/>
@@ -23632,7 +23281,10 @@
           <w:szCs w:val="40"/>
         </w:rPr>
       </w:pPr>
-      <w:r>
+    </w:p>
+    <w:p>
+      <w:pPr>
+        <w:spacing w:after="0" w:line="240" w:lineRule="auto"/>
         <w:rPr>
           <w:b/>
           <w:bCs/>
@@ -23640,6 +23292,99 @@
           <w:sz w:val="40"/>
           <w:szCs w:val="40"/>
         </w:rPr>
+      </w:pPr>
+    </w:p>
+    <w:p>
+      <w:pPr>
+        <w:spacing w:after="0" w:line="240" w:lineRule="auto"/>
+        <w:rPr>
+          <w:b/>
+          <w:bCs/>
+          <w:color w:val="4472C4" w:themeColor="accent1"/>
+          <w:sz w:val="40"/>
+          <w:szCs w:val="40"/>
+        </w:rPr>
+      </w:pPr>
+    </w:p>
+    <w:p>
+      <w:pPr>
+        <w:spacing w:after="0" w:line="240" w:lineRule="auto"/>
+        <w:rPr>
+          <w:b/>
+          <w:bCs/>
+          <w:color w:val="4472C4" w:themeColor="accent1"/>
+          <w:sz w:val="40"/>
+          <w:szCs w:val="40"/>
+        </w:rPr>
+      </w:pPr>
+    </w:p>
+    <w:p>
+      <w:pPr>
+        <w:spacing w:after="0" w:line="240" w:lineRule="auto"/>
+        <w:rPr>
+          <w:b/>
+          <w:bCs/>
+          <w:color w:val="4472C4" w:themeColor="accent1"/>
+          <w:sz w:val="40"/>
+          <w:szCs w:val="40"/>
+        </w:rPr>
+      </w:pPr>
+    </w:p>
+    <w:p>
+      <w:pPr>
+        <w:spacing w:after="0" w:line="240" w:lineRule="auto"/>
+        <w:rPr>
+          <w:b/>
+          <w:bCs/>
+          <w:color w:val="4472C4" w:themeColor="accent1"/>
+          <w:sz w:val="40"/>
+          <w:szCs w:val="40"/>
+        </w:rPr>
+      </w:pPr>
+    </w:p>
+    <w:p>
+      <w:pPr>
+        <w:spacing w:after="0" w:line="240" w:lineRule="auto"/>
+        <w:rPr>
+          <w:b/>
+          <w:bCs/>
+          <w:color w:val="4472C4" w:themeColor="accent1"/>
+          <w:sz w:val="40"/>
+          <w:szCs w:val="40"/>
+        </w:rPr>
+      </w:pPr>
+    </w:p>
+    <w:p>
+      <w:pPr>
+        <w:spacing w:after="0" w:line="240" w:lineRule="auto"/>
+        <w:rPr>
+          <w:b/>
+          <w:bCs/>
+          <w:color w:val="4472C4" w:themeColor="accent1"/>
+          <w:sz w:val="40"/>
+          <w:szCs w:val="40"/>
+        </w:rPr>
+      </w:pPr>
+    </w:p>
+    <w:p>
+      <w:pPr>
+        <w:rPr>
+          <w:b/>
+          <w:bCs/>
+          <w:color w:val="4472C4" w:themeColor="accent1"/>
+          <w:sz w:val="40"/>
+          <w:szCs w:val="40"/>
+        </w:rPr>
+      </w:pPr>
+      <w:r>
+        <w:rPr>
+          <w:b/>
+          <w:bCs/>
+          <w:color w:val="4472C4" w:themeColor="accent1"/>
+          <w:sz w:val="40"/>
+          <w:szCs w:val="40"/>
+        </w:rPr>
+        <w:lastRenderedPageBreak/>
         <w:t>Ricerca un prodotto</w:t>
       </w:r>
     </w:p>
@@ -23785,6 +23530,8 @@
           <w:p>
             <w:pPr>
               <w:rPr>
+                <w:b/>
+                <w:bCs/>
                 <w:sz w:val="28"/>
                 <w:szCs w:val="28"/>
               </w:rPr>
@@ -23819,6 +23566,40 @@
               </w:rPr>
               <w:t>T rispetta il formato: lunghezza &gt; 0</w:t>
             </w:r>
+            <w:r>
+              <w:rPr>
+                <w:sz w:val="28"/>
+                <w:szCs w:val="28"/>
+              </w:rPr>
+              <w:t xml:space="preserve"> </w:t>
+            </w:r>
+            <w:r>
+              <w:rPr>
+                <w:b/>
+                <w:bCs/>
+                <w:sz w:val="28"/>
+                <w:szCs w:val="28"/>
+              </w:rPr>
+              <w:t xml:space="preserve">[property </w:t>
+            </w:r>
+            <w:r>
+              <w:rPr>
+                <w:b/>
+                <w:bCs/>
+                <w:sz w:val="28"/>
+                <w:szCs w:val="28"/>
+              </w:rPr>
+              <w:t>lunghezzaCorretta</w:t>
+            </w:r>
+            <w:r>
+              <w:rPr>
+                <w:b/>
+                <w:bCs/>
+                <w:sz w:val="28"/>
+                <w:szCs w:val="28"/>
+              </w:rPr>
+              <w:t>]</w:t>
+            </w:r>
           </w:p>
           <w:p>
             <w:pPr>
@@ -23856,6 +23637,151 @@
                 <w:szCs w:val="28"/>
               </w:rPr>
               <w:t>T non rispetta il formato</w:t>
+            </w:r>
+          </w:p>
+        </w:tc>
+      </w:tr>
+      <w:tr>
+        <w:tc>
+          <w:tcPr>
+            <w:tcW w:w="2830" w:type="dxa"/>
+            <w:shd w:val="clear" w:color="auto" w:fill="E7E6E6" w:themeFill="background2"/>
+          </w:tcPr>
+          <w:p>
+            <w:pPr>
+              <w:rPr>
+                <w:b/>
+                <w:bCs/>
+                <w:sz w:val="28"/>
+                <w:szCs w:val="28"/>
+              </w:rPr>
+            </w:pPr>
+            <w:r>
+              <w:rPr>
+                <w:b/>
+                <w:bCs/>
+                <w:sz w:val="28"/>
+                <w:szCs w:val="28"/>
+              </w:rPr>
+              <w:t>Corrispondenza (CT)</w:t>
+            </w:r>
+          </w:p>
+        </w:tc>
+        <w:tc>
+          <w:tcPr>
+            <w:tcW w:w="6798" w:type="dxa"/>
+          </w:tcPr>
+          <w:p>
+            <w:pPr>
+              <w:rPr>
+                <w:b/>
+                <w:bCs/>
+                <w:sz w:val="28"/>
+                <w:szCs w:val="28"/>
+              </w:rPr>
+            </w:pPr>
+            <w:r>
+              <w:rPr>
+                <w:b/>
+                <w:bCs/>
+                <w:sz w:val="28"/>
+                <w:szCs w:val="28"/>
+              </w:rPr>
+              <w:t>1</w:t>
+            </w:r>
+            <w:r>
+              <w:rPr>
+                <w:b/>
+                <w:bCs/>
+                <w:sz w:val="28"/>
+                <w:szCs w:val="28"/>
+              </w:rPr>
+              <w:t>.</w:t>
+            </w:r>
+            <w:r>
+              <w:rPr>
+                <w:b/>
+                <w:bCs/>
+                <w:sz w:val="28"/>
+                <w:szCs w:val="28"/>
+              </w:rPr>
+              <w:t xml:space="preserve"> </w:t>
+            </w:r>
+            <w:r>
+              <w:rPr>
+                <w:sz w:val="28"/>
+                <w:szCs w:val="28"/>
+              </w:rPr>
+              <w:t xml:space="preserve">CT Prodotto presente nel db </w:t>
+            </w:r>
+            <w:r>
+              <w:rPr>
+                <w:b/>
+                <w:bCs/>
+                <w:sz w:val="28"/>
+                <w:szCs w:val="28"/>
+              </w:rPr>
+              <w:t>[if lunghezzaCorretta]</w:t>
+            </w:r>
+          </w:p>
+          <w:p>
+            <w:pPr>
+              <w:rPr>
+                <w:b/>
+                <w:bCs/>
+                <w:sz w:val="28"/>
+                <w:szCs w:val="28"/>
+              </w:rPr>
+            </w:pPr>
+            <w:r>
+              <w:rPr>
+                <w:b/>
+                <w:bCs/>
+                <w:sz w:val="28"/>
+                <w:szCs w:val="28"/>
+              </w:rPr>
+              <w:t xml:space="preserve">2. </w:t>
+            </w:r>
+            <w:r>
+              <w:rPr>
+                <w:sz w:val="28"/>
+                <w:szCs w:val="28"/>
+              </w:rPr>
+              <w:t>CT</w:t>
+            </w:r>
+            <w:r>
+              <w:rPr>
+                <w:b/>
+                <w:bCs/>
+                <w:sz w:val="28"/>
+                <w:szCs w:val="28"/>
+              </w:rPr>
+              <w:t xml:space="preserve"> </w:t>
+            </w:r>
+            <w:r>
+              <w:rPr>
+                <w:sz w:val="28"/>
+                <w:szCs w:val="28"/>
+              </w:rPr>
+              <w:t xml:space="preserve">Prodotto non presente nel db </w:t>
+            </w:r>
+            <w:r>
+              <w:rPr>
+                <w:b/>
+                <w:bCs/>
+                <w:sz w:val="28"/>
+                <w:szCs w:val="28"/>
+              </w:rPr>
+              <w:t>[if lunghezzaCorretta</w:t>
+            </w:r>
+            <w:r>
+              <w:rPr>
+                <w:b/>
+                <w:bCs/>
+                <w:sz w:val="28"/>
+                <w:szCs w:val="28"/>
+              </w:rPr>
+              <w:t>]</w:t>
             </w:r>
           </w:p>
         </w:tc>
@@ -23870,6 +23796,25 @@
           <w:szCs w:val="32"/>
         </w:rPr>
       </w:pPr>
+    </w:p>
+    <w:p>
+      <w:pPr>
+        <w:rPr>
+          <w:b/>
+          <w:bCs/>
+          <w:sz w:val="32"/>
+          <w:szCs w:val="32"/>
+        </w:rPr>
+      </w:pPr>
+      <w:r>
+        <w:rPr>
+          <w:b/>
+          <w:bCs/>
+          <w:sz w:val="32"/>
+          <w:szCs w:val="32"/>
+        </w:rPr>
+        <w:t>Test frame</w:t>
+      </w:r>
     </w:p>
     <w:tbl>
       <w:tblPr>
@@ -24011,6 +23956,14 @@
               </w:rPr>
               <w:t>FT1</w:t>
             </w:r>
+            <w:r>
+              <w:rPr>
+                <w:rFonts w:cstheme="minorHAnsi"/>
+                <w:sz w:val="28"/>
+                <w:szCs w:val="28"/>
+              </w:rPr>
+              <w:t>, CT1</w:t>
+            </w:r>
           </w:p>
         </w:tc>
         <w:tc>
@@ -24034,7 +23987,7 @@
                 <w:sz w:val="28"/>
                 <w:szCs w:val="28"/>
               </w:rPr>
-              <w:t>Inserimento corretto recensione</w:t>
+              <w:t>Si apre pagina del prodotto</w:t>
             </w:r>
           </w:p>
         </w:tc>
@@ -24127,7 +24080,796 @@
           </w:p>
         </w:tc>
       </w:tr>
+      <w:tr>
+        <w:tc>
+          <w:tcPr>
+            <w:tcW w:w="1271" w:type="dxa"/>
+          </w:tcPr>
+          <w:p>
+            <w:pPr>
+              <w:rPr>
+                <w:sz w:val="28"/>
+                <w:szCs w:val="28"/>
+              </w:rPr>
+            </w:pPr>
+            <w:r>
+              <w:rPr>
+                <w:sz w:val="28"/>
+                <w:szCs w:val="28"/>
+              </w:rPr>
+              <w:t>TC 7.3</w:t>
+            </w:r>
+          </w:p>
+        </w:tc>
+        <w:tc>
+          <w:tcPr>
+            <w:tcW w:w="3402" w:type="dxa"/>
+          </w:tcPr>
+          <w:p>
+            <w:pPr>
+              <w:rPr>
+                <w:rFonts w:cstheme="minorHAnsi"/>
+                <w:sz w:val="28"/>
+                <w:szCs w:val="28"/>
+              </w:rPr>
+            </w:pPr>
+            <w:r>
+              <w:rPr>
+                <w:rFonts w:cstheme="minorHAnsi"/>
+                <w:sz w:val="28"/>
+                <w:szCs w:val="28"/>
+              </w:rPr>
+              <w:t>FT1, CT2</w:t>
+            </w:r>
+          </w:p>
+        </w:tc>
+        <w:tc>
+          <w:tcPr>
+            <w:tcW w:w="5191" w:type="dxa"/>
+          </w:tcPr>
+          <w:p>
+            <w:pPr>
+              <w:rPr>
+                <w:rFonts w:cstheme="minorHAnsi"/>
+                <w:sz w:val="28"/>
+                <w:szCs w:val="28"/>
+              </w:rPr>
+            </w:pPr>
+            <w:r>
+              <w:rPr>
+                <w:rFonts w:cstheme="minorHAnsi"/>
+                <w:sz w:val="28"/>
+                <w:szCs w:val="28"/>
+              </w:rPr>
+              <w:t xml:space="preserve">Nessun prodotto trovato </w:t>
+            </w:r>
+          </w:p>
+        </w:tc>
+      </w:tr>
     </w:tbl>
+    <w:p>
+      <w:pPr>
+        <w:rPr>
+          <w:b/>
+          <w:bCs/>
+          <w:color w:val="1F3864" w:themeColor="accent1" w:themeShade="80"/>
+          <w:sz w:val="32"/>
+          <w:szCs w:val="32"/>
+        </w:rPr>
+      </w:pPr>
+    </w:p>
+    <w:p>
+      <w:pPr>
+        <w:rPr>
+          <w:b/>
+          <w:bCs/>
+          <w:color w:val="1F3864" w:themeColor="accent1" w:themeShade="80"/>
+          <w:sz w:val="32"/>
+          <w:szCs w:val="32"/>
+        </w:rPr>
+      </w:pPr>
+      <w:r>
+        <w:rPr>
+          <w:b/>
+          <w:bCs/>
+          <w:color w:val="1F3864" w:themeColor="accent1" w:themeShade="80"/>
+          <w:sz w:val="32"/>
+          <w:szCs w:val="32"/>
+        </w:rPr>
+        <w:t>Test case</w:t>
+      </w:r>
+    </w:p>
+    <w:tbl>
+      <w:tblPr>
+        <w:tblStyle w:val="Grigliatabella"/>
+        <w:tblW w:w="0" w:type="auto"/>
+        <w:tblLook w:val="04A0" w:firstRow="1" w:lastRow="0" w:firstColumn="1" w:lastColumn="0" w:noHBand="0" w:noVBand="1"/>
+      </w:tblPr>
+      <w:tblGrid>
+        <w:gridCol w:w="4814"/>
+        <w:gridCol w:w="4814"/>
+      </w:tblGrid>
+      <w:tr>
+        <w:tc>
+          <w:tcPr>
+            <w:tcW w:w="4814" w:type="dxa"/>
+            <w:shd w:val="clear" w:color="auto" w:fill="B4C6E7" w:themeFill="accent1" w:themeFillTint="66"/>
+          </w:tcPr>
+          <w:p>
+            <w:pPr>
+              <w:rPr>
+                <w:b/>
+                <w:bCs/>
+                <w:sz w:val="28"/>
+                <w:szCs w:val="28"/>
+              </w:rPr>
+            </w:pPr>
+            <w:r>
+              <w:rPr>
+                <w:b/>
+                <w:bCs/>
+                <w:sz w:val="28"/>
+                <w:szCs w:val="28"/>
+              </w:rPr>
+              <w:t>Nome Test Case</w:t>
+            </w:r>
+          </w:p>
+        </w:tc>
+        <w:tc>
+          <w:tcPr>
+            <w:tcW w:w="4814" w:type="dxa"/>
+          </w:tcPr>
+          <w:p>
+            <w:pPr>
+              <w:rPr>
+                <w:sz w:val="28"/>
+                <w:szCs w:val="28"/>
+              </w:rPr>
+            </w:pPr>
+            <w:r>
+              <w:rPr>
+                <w:sz w:val="28"/>
+                <w:szCs w:val="28"/>
+              </w:rPr>
+              <w:t>Test_</w:t>
+            </w:r>
+            <w:r>
+              <w:rPr>
+                <w:sz w:val="28"/>
+                <w:szCs w:val="28"/>
+              </w:rPr>
+              <w:t>RicercaProdotto</w:t>
+            </w:r>
+          </w:p>
+        </w:tc>
+      </w:tr>
+      <w:tr>
+        <w:tc>
+          <w:tcPr>
+            <w:tcW w:w="4814" w:type="dxa"/>
+            <w:shd w:val="clear" w:color="auto" w:fill="B4C6E7" w:themeFill="accent1" w:themeFillTint="66"/>
+          </w:tcPr>
+          <w:p>
+            <w:pPr>
+              <w:rPr>
+                <w:b/>
+                <w:bCs/>
+                <w:sz w:val="28"/>
+                <w:szCs w:val="28"/>
+              </w:rPr>
+            </w:pPr>
+            <w:r>
+              <w:rPr>
+                <w:b/>
+                <w:bCs/>
+                <w:sz w:val="28"/>
+                <w:szCs w:val="28"/>
+              </w:rPr>
+              <w:t>Codice Test Case</w:t>
+            </w:r>
+          </w:p>
+        </w:tc>
+        <w:tc>
+          <w:tcPr>
+            <w:tcW w:w="4814" w:type="dxa"/>
+          </w:tcPr>
+          <w:p>
+            <w:pPr>
+              <w:rPr>
+                <w:sz w:val="28"/>
+                <w:szCs w:val="28"/>
+              </w:rPr>
+            </w:pPr>
+            <w:r>
+              <w:rPr>
+                <w:sz w:val="28"/>
+                <w:szCs w:val="28"/>
+              </w:rPr>
+              <w:t xml:space="preserve">TC </w:t>
+            </w:r>
+            <w:r>
+              <w:rPr>
+                <w:sz w:val="28"/>
+                <w:szCs w:val="28"/>
+              </w:rPr>
+              <w:t>7</w:t>
+            </w:r>
+            <w:r>
+              <w:rPr>
+                <w:sz w:val="28"/>
+                <w:szCs w:val="28"/>
+              </w:rPr>
+              <w:t>.1</w:t>
+            </w:r>
+          </w:p>
+        </w:tc>
+      </w:tr>
+      <w:tr>
+        <w:tc>
+          <w:tcPr>
+            <w:tcW w:w="4814" w:type="dxa"/>
+            <w:shd w:val="clear" w:color="auto" w:fill="B4C6E7" w:themeFill="accent1" w:themeFillTint="66"/>
+          </w:tcPr>
+          <w:p>
+            <w:pPr>
+              <w:rPr>
+                <w:b/>
+                <w:bCs/>
+                <w:sz w:val="28"/>
+                <w:szCs w:val="28"/>
+              </w:rPr>
+            </w:pPr>
+            <w:r>
+              <w:rPr>
+                <w:b/>
+                <w:bCs/>
+                <w:sz w:val="28"/>
+                <w:szCs w:val="28"/>
+              </w:rPr>
+              <w:t xml:space="preserve">Input </w:t>
+            </w:r>
+          </w:p>
+        </w:tc>
+        <w:tc>
+          <w:tcPr>
+            <w:tcW w:w="4814" w:type="dxa"/>
+          </w:tcPr>
+          <w:p>
+            <w:pPr>
+              <w:rPr>
+                <w:sz w:val="28"/>
+                <w:szCs w:val="28"/>
+              </w:rPr>
+            </w:pPr>
+            <w:r>
+              <w:rPr>
+                <w:sz w:val="28"/>
+                <w:szCs w:val="28"/>
+              </w:rPr>
+              <w:t>Campo testo = “Robert”</w:t>
+            </w:r>
+          </w:p>
+        </w:tc>
+      </w:tr>
+      <w:tr>
+        <w:trPr>
+          <w:trHeight w:val="178"/>
+        </w:trPr>
+        <w:tc>
+          <w:tcPr>
+            <w:tcW w:w="4814" w:type="dxa"/>
+            <w:shd w:val="clear" w:color="auto" w:fill="B4C6E7" w:themeFill="accent1" w:themeFillTint="66"/>
+          </w:tcPr>
+          <w:p>
+            <w:pPr>
+              <w:rPr>
+                <w:b/>
+                <w:bCs/>
+                <w:sz w:val="28"/>
+                <w:szCs w:val="28"/>
+              </w:rPr>
+            </w:pPr>
+            <w:r>
+              <w:rPr>
+                <w:b/>
+                <w:bCs/>
+                <w:sz w:val="28"/>
+                <w:szCs w:val="28"/>
+              </w:rPr>
+              <w:t>Oracolo</w:t>
+            </w:r>
+          </w:p>
+        </w:tc>
+        <w:tc>
+          <w:tcPr>
+            <w:tcW w:w="4814" w:type="dxa"/>
+          </w:tcPr>
+          <w:p>
+            <w:pPr>
+              <w:rPr>
+                <w:sz w:val="28"/>
+                <w:szCs w:val="28"/>
+              </w:rPr>
+            </w:pPr>
+            <w:r>
+              <w:rPr>
+                <w:rFonts w:cstheme="minorHAnsi"/>
+                <w:sz w:val="28"/>
+                <w:szCs w:val="28"/>
+              </w:rPr>
+              <w:t>Si apre pagina del prodotto</w:t>
+            </w:r>
+          </w:p>
+        </w:tc>
+      </w:tr>
+    </w:tbl>
+    <w:p>
+      <w:pPr>
+        <w:rPr>
+          <w:b/>
+          <w:bCs/>
+          <w:color w:val="1F3864" w:themeColor="accent1" w:themeShade="80"/>
+          <w:sz w:val="32"/>
+          <w:szCs w:val="32"/>
+        </w:rPr>
+      </w:pPr>
+    </w:p>
+    <w:tbl>
+      <w:tblPr>
+        <w:tblStyle w:val="Grigliatabella"/>
+        <w:tblW w:w="0" w:type="auto"/>
+        <w:tblLook w:val="04A0" w:firstRow="1" w:lastRow="0" w:firstColumn="1" w:lastColumn="0" w:noHBand="0" w:noVBand="1"/>
+      </w:tblPr>
+      <w:tblGrid>
+        <w:gridCol w:w="4814"/>
+        <w:gridCol w:w="4814"/>
+      </w:tblGrid>
+      <w:tr>
+        <w:tc>
+          <w:tcPr>
+            <w:tcW w:w="4814" w:type="dxa"/>
+            <w:shd w:val="clear" w:color="auto" w:fill="B4C6E7" w:themeFill="accent1" w:themeFillTint="66"/>
+          </w:tcPr>
+          <w:p>
+            <w:pPr>
+              <w:rPr>
+                <w:b/>
+                <w:bCs/>
+                <w:sz w:val="28"/>
+                <w:szCs w:val="28"/>
+              </w:rPr>
+            </w:pPr>
+            <w:r>
+              <w:rPr>
+                <w:b/>
+                <w:bCs/>
+                <w:sz w:val="28"/>
+                <w:szCs w:val="28"/>
+              </w:rPr>
+              <w:t>Nome Test Case</w:t>
+            </w:r>
+          </w:p>
+        </w:tc>
+        <w:tc>
+          <w:tcPr>
+            <w:tcW w:w="4814" w:type="dxa"/>
+          </w:tcPr>
+          <w:p>
+            <w:pPr>
+              <w:rPr>
+                <w:sz w:val="28"/>
+                <w:szCs w:val="28"/>
+              </w:rPr>
+            </w:pPr>
+            <w:r>
+              <w:rPr>
+                <w:sz w:val="28"/>
+                <w:szCs w:val="28"/>
+              </w:rPr>
+              <w:t>Test_RicercaProdotto</w:t>
+            </w:r>
+          </w:p>
+        </w:tc>
+      </w:tr>
+      <w:tr>
+        <w:tc>
+          <w:tcPr>
+            <w:tcW w:w="4814" w:type="dxa"/>
+            <w:shd w:val="clear" w:color="auto" w:fill="B4C6E7" w:themeFill="accent1" w:themeFillTint="66"/>
+          </w:tcPr>
+          <w:p>
+            <w:pPr>
+              <w:rPr>
+                <w:b/>
+                <w:bCs/>
+                <w:sz w:val="28"/>
+                <w:szCs w:val="28"/>
+              </w:rPr>
+            </w:pPr>
+            <w:r>
+              <w:rPr>
+                <w:b/>
+                <w:bCs/>
+                <w:sz w:val="28"/>
+                <w:szCs w:val="28"/>
+              </w:rPr>
+              <w:t>Codice Test Case</w:t>
+            </w:r>
+          </w:p>
+        </w:tc>
+        <w:tc>
+          <w:tcPr>
+            <w:tcW w:w="4814" w:type="dxa"/>
+          </w:tcPr>
+          <w:p>
+            <w:pPr>
+              <w:rPr>
+                <w:sz w:val="28"/>
+                <w:szCs w:val="28"/>
+              </w:rPr>
+            </w:pPr>
+            <w:r>
+              <w:rPr>
+                <w:sz w:val="28"/>
+                <w:szCs w:val="28"/>
+              </w:rPr>
+              <w:t>TC 7.</w:t>
+            </w:r>
+            <w:r>
+              <w:rPr>
+                <w:sz w:val="28"/>
+                <w:szCs w:val="28"/>
+              </w:rPr>
+              <w:t>2</w:t>
+            </w:r>
+          </w:p>
+        </w:tc>
+      </w:tr>
+      <w:tr>
+        <w:tc>
+          <w:tcPr>
+            <w:tcW w:w="4814" w:type="dxa"/>
+            <w:shd w:val="clear" w:color="auto" w:fill="B4C6E7" w:themeFill="accent1" w:themeFillTint="66"/>
+          </w:tcPr>
+          <w:p>
+            <w:pPr>
+              <w:rPr>
+                <w:b/>
+                <w:bCs/>
+                <w:sz w:val="28"/>
+                <w:szCs w:val="28"/>
+              </w:rPr>
+            </w:pPr>
+            <w:r>
+              <w:rPr>
+                <w:b/>
+                <w:bCs/>
+                <w:sz w:val="28"/>
+                <w:szCs w:val="28"/>
+              </w:rPr>
+              <w:t xml:space="preserve">Input </w:t>
+            </w:r>
+          </w:p>
+        </w:tc>
+        <w:tc>
+          <w:tcPr>
+            <w:tcW w:w="4814" w:type="dxa"/>
+          </w:tcPr>
+          <w:p>
+            <w:pPr>
+              <w:rPr>
+                <w:sz w:val="28"/>
+                <w:szCs w:val="28"/>
+              </w:rPr>
+            </w:pPr>
+            <w:r>
+              <w:rPr>
+                <w:sz w:val="28"/>
+                <w:szCs w:val="28"/>
+              </w:rPr>
+              <w:t>Campo testo = “”</w:t>
+            </w:r>
+          </w:p>
+        </w:tc>
+      </w:tr>
+      <w:tr>
+        <w:trPr>
+          <w:trHeight w:val="178"/>
+        </w:trPr>
+        <w:tc>
+          <w:tcPr>
+            <w:tcW w:w="4814" w:type="dxa"/>
+            <w:shd w:val="clear" w:color="auto" w:fill="B4C6E7" w:themeFill="accent1" w:themeFillTint="66"/>
+          </w:tcPr>
+          <w:p>
+            <w:pPr>
+              <w:rPr>
+                <w:b/>
+                <w:bCs/>
+                <w:sz w:val="28"/>
+                <w:szCs w:val="28"/>
+              </w:rPr>
+            </w:pPr>
+            <w:r>
+              <w:rPr>
+                <w:b/>
+                <w:bCs/>
+                <w:sz w:val="28"/>
+                <w:szCs w:val="28"/>
+              </w:rPr>
+              <w:t>Oracolo</w:t>
+            </w:r>
+          </w:p>
+        </w:tc>
+        <w:tc>
+          <w:tcPr>
+            <w:tcW w:w="4814" w:type="dxa"/>
+          </w:tcPr>
+          <w:p>
+            <w:pPr>
+              <w:rPr>
+                <w:sz w:val="28"/>
+                <w:szCs w:val="28"/>
+              </w:rPr>
+            </w:pPr>
+            <w:r>
+              <w:rPr>
+                <w:rFonts w:cstheme="minorHAnsi"/>
+                <w:sz w:val="28"/>
+                <w:szCs w:val="28"/>
+              </w:rPr>
+              <w:t>Non è possibile inserire un campo vuoto</w:t>
+            </w:r>
+          </w:p>
+        </w:tc>
+      </w:tr>
+    </w:tbl>
+    <w:p>
+      <w:pPr>
+        <w:rPr>
+          <w:b/>
+          <w:bCs/>
+          <w:color w:val="1F3864" w:themeColor="accent1" w:themeShade="80"/>
+          <w:sz w:val="32"/>
+          <w:szCs w:val="32"/>
+        </w:rPr>
+      </w:pPr>
+    </w:p>
+    <w:tbl>
+      <w:tblPr>
+        <w:tblStyle w:val="Grigliatabella"/>
+        <w:tblW w:w="0" w:type="auto"/>
+        <w:tblLook w:val="04A0" w:firstRow="1" w:lastRow="0" w:firstColumn="1" w:lastColumn="0" w:noHBand="0" w:noVBand="1"/>
+      </w:tblPr>
+      <w:tblGrid>
+        <w:gridCol w:w="4814"/>
+        <w:gridCol w:w="4814"/>
+      </w:tblGrid>
+      <w:tr>
+        <w:tc>
+          <w:tcPr>
+            <w:tcW w:w="4814" w:type="dxa"/>
+            <w:shd w:val="clear" w:color="auto" w:fill="B4C6E7" w:themeFill="accent1" w:themeFillTint="66"/>
+          </w:tcPr>
+          <w:p>
+            <w:pPr>
+              <w:rPr>
+                <w:b/>
+                <w:bCs/>
+                <w:sz w:val="28"/>
+                <w:szCs w:val="28"/>
+              </w:rPr>
+            </w:pPr>
+            <w:r>
+              <w:rPr>
+                <w:b/>
+                <w:bCs/>
+                <w:sz w:val="28"/>
+                <w:szCs w:val="28"/>
+              </w:rPr>
+              <w:t>Nome Test Case</w:t>
+            </w:r>
+          </w:p>
+        </w:tc>
+        <w:tc>
+          <w:tcPr>
+            <w:tcW w:w="4814" w:type="dxa"/>
+          </w:tcPr>
+          <w:p>
+            <w:pPr>
+              <w:rPr>
+                <w:sz w:val="28"/>
+                <w:szCs w:val="28"/>
+              </w:rPr>
+            </w:pPr>
+            <w:r>
+              <w:rPr>
+                <w:sz w:val="28"/>
+                <w:szCs w:val="28"/>
+              </w:rPr>
+              <w:t>Test_RicercaProdotto</w:t>
+            </w:r>
+          </w:p>
+        </w:tc>
+      </w:tr>
+      <w:tr>
+        <w:tc>
+          <w:tcPr>
+            <w:tcW w:w="4814" w:type="dxa"/>
+            <w:shd w:val="clear" w:color="auto" w:fill="B4C6E7" w:themeFill="accent1" w:themeFillTint="66"/>
+          </w:tcPr>
+          <w:p>
+            <w:pPr>
+              <w:rPr>
+                <w:b/>
+                <w:bCs/>
+                <w:sz w:val="28"/>
+                <w:szCs w:val="28"/>
+              </w:rPr>
+            </w:pPr>
+            <w:r>
+              <w:rPr>
+                <w:b/>
+                <w:bCs/>
+                <w:sz w:val="28"/>
+                <w:szCs w:val="28"/>
+              </w:rPr>
+              <w:t>Codice Test Case</w:t>
+            </w:r>
+          </w:p>
+        </w:tc>
+        <w:tc>
+          <w:tcPr>
+            <w:tcW w:w="4814" w:type="dxa"/>
+          </w:tcPr>
+          <w:p>
+            <w:pPr>
+              <w:rPr>
+                <w:sz w:val="28"/>
+                <w:szCs w:val="28"/>
+              </w:rPr>
+            </w:pPr>
+            <w:r>
+              <w:rPr>
+                <w:sz w:val="28"/>
+                <w:szCs w:val="28"/>
+              </w:rPr>
+              <w:t>TC 7.</w:t>
+            </w:r>
+            <w:r>
+              <w:rPr>
+                <w:sz w:val="28"/>
+                <w:szCs w:val="28"/>
+              </w:rPr>
+              <w:t>3</w:t>
+            </w:r>
+          </w:p>
+        </w:tc>
+      </w:tr>
+      <w:tr>
+        <w:tc>
+          <w:tcPr>
+            <w:tcW w:w="4814" w:type="dxa"/>
+            <w:shd w:val="clear" w:color="auto" w:fill="B4C6E7" w:themeFill="accent1" w:themeFillTint="66"/>
+          </w:tcPr>
+          <w:p>
+            <w:pPr>
+              <w:rPr>
+                <w:b/>
+                <w:bCs/>
+                <w:sz w:val="28"/>
+                <w:szCs w:val="28"/>
+              </w:rPr>
+            </w:pPr>
+            <w:r>
+              <w:rPr>
+                <w:b/>
+                <w:bCs/>
+                <w:sz w:val="28"/>
+                <w:szCs w:val="28"/>
+              </w:rPr>
+              <w:t xml:space="preserve">Input </w:t>
+            </w:r>
+          </w:p>
+        </w:tc>
+        <w:tc>
+          <w:tcPr>
+            <w:tcW w:w="4814" w:type="dxa"/>
+          </w:tcPr>
+          <w:p>
+            <w:pPr>
+              <w:rPr>
+                <w:sz w:val="28"/>
+                <w:szCs w:val="28"/>
+              </w:rPr>
+            </w:pPr>
+            <w:r>
+              <w:rPr>
+                <w:sz w:val="28"/>
+                <w:szCs w:val="28"/>
+              </w:rPr>
+              <w:t>Campo testo = “</w:t>
+            </w:r>
+            <w:r>
+              <w:rPr>
+                <w:sz w:val="28"/>
+                <w:szCs w:val="28"/>
+              </w:rPr>
+              <w:t>cadex</w:t>
+            </w:r>
+            <w:r>
+              <w:rPr>
+                <w:sz w:val="28"/>
+                <w:szCs w:val="28"/>
+              </w:rPr>
+              <w:t>”</w:t>
+            </w:r>
+          </w:p>
+        </w:tc>
+      </w:tr>
+      <w:tr>
+        <w:trPr>
+          <w:trHeight w:val="178"/>
+        </w:trPr>
+        <w:tc>
+          <w:tcPr>
+            <w:tcW w:w="4814" w:type="dxa"/>
+            <w:shd w:val="clear" w:color="auto" w:fill="B4C6E7" w:themeFill="accent1" w:themeFillTint="66"/>
+          </w:tcPr>
+          <w:p>
+            <w:pPr>
+              <w:rPr>
+                <w:b/>
+                <w:bCs/>
+                <w:sz w:val="28"/>
+                <w:szCs w:val="28"/>
+              </w:rPr>
+            </w:pPr>
+            <w:r>
+              <w:rPr>
+                <w:b/>
+                <w:bCs/>
+                <w:sz w:val="28"/>
+                <w:szCs w:val="28"/>
+              </w:rPr>
+              <w:t>Oracolo</w:t>
+            </w:r>
+          </w:p>
+        </w:tc>
+        <w:tc>
+          <w:tcPr>
+            <w:tcW w:w="4814" w:type="dxa"/>
+          </w:tcPr>
+          <w:p>
+            <w:pPr>
+              <w:rPr>
+                <w:sz w:val="28"/>
+                <w:szCs w:val="28"/>
+              </w:rPr>
+            </w:pPr>
+            <w:r>
+              <w:rPr>
+                <w:rFonts w:cstheme="minorHAnsi"/>
+                <w:sz w:val="28"/>
+                <w:szCs w:val="28"/>
+              </w:rPr>
+              <w:t>Nessun prodotto trovato</w:t>
+            </w:r>
+          </w:p>
+        </w:tc>
+      </w:tr>
+    </w:tbl>
+    <w:p>
+      <w:pPr>
+        <w:rPr>
+          <w:b/>
+          <w:bCs/>
+          <w:color w:val="1F3864" w:themeColor="accent1" w:themeShade="80"/>
+          <w:sz w:val="32"/>
+          <w:szCs w:val="32"/>
+        </w:rPr>
+      </w:pPr>
+    </w:p>
     <w:p>
       <w:pPr>
         <w:rPr>
@@ -24686,205 +25428,6 @@
           </w:p>
         </w:tc>
       </w:tr>
-      <w:tr>
-        <w:tc>
-          <w:tcPr>
-            <w:tcW w:w="9628" w:type="dxa"/>
-            <w:gridSpan w:val="2"/>
-            <w:shd w:val="clear" w:color="auto" w:fill="B4C6E7" w:themeFill="accent1" w:themeFillTint="66"/>
-          </w:tcPr>
-          <w:p>
-            <w:pPr>
-              <w:jc w:val="center"/>
-              <w:rPr>
-                <w:b/>
-                <w:bCs/>
-                <w:sz w:val="28"/>
-                <w:szCs w:val="28"/>
-              </w:rPr>
-            </w:pPr>
-            <w:r>
-              <w:rPr>
-                <w:b/>
-                <w:bCs/>
-                <w:sz w:val="28"/>
-                <w:szCs w:val="28"/>
-              </w:rPr>
-              <w:t>Parametro</w:t>
-            </w:r>
-            <w:r>
-              <w:rPr>
-                <w:b/>
-                <w:bCs/>
-                <w:sz w:val="28"/>
-                <w:szCs w:val="28"/>
-              </w:rPr>
-              <w:t>: Mese scadenza carta</w:t>
-            </w:r>
-          </w:p>
-        </w:tc>
-      </w:tr>
-      <w:tr>
-        <w:tc>
-          <w:tcPr>
-            <w:tcW w:w="3964" w:type="dxa"/>
-            <w:shd w:val="clear" w:color="auto" w:fill="B4C6E7" w:themeFill="accent1" w:themeFillTint="66"/>
-          </w:tcPr>
-          <w:p>
-            <w:pPr>
-              <w:rPr>
-                <w:b/>
-                <w:bCs/>
-                <w:sz w:val="28"/>
-                <w:szCs w:val="28"/>
-              </w:rPr>
-            </w:pPr>
-            <w:r>
-              <w:rPr>
-                <w:b/>
-                <w:bCs/>
-                <w:sz w:val="28"/>
-                <w:szCs w:val="28"/>
-              </w:rPr>
-              <w:t>Categoria</w:t>
-            </w:r>
-          </w:p>
-        </w:tc>
-        <w:tc>
-          <w:tcPr>
-            <w:tcW w:w="5664" w:type="dxa"/>
-            <w:shd w:val="clear" w:color="auto" w:fill="B4C6E7" w:themeFill="accent1" w:themeFillTint="66"/>
-          </w:tcPr>
-          <w:p>
-            <w:pPr>
-              <w:rPr>
-                <w:b/>
-                <w:bCs/>
-                <w:sz w:val="28"/>
-                <w:szCs w:val="28"/>
-              </w:rPr>
-            </w:pPr>
-            <w:r>
-              <w:rPr>
-                <w:b/>
-                <w:bCs/>
-                <w:sz w:val="28"/>
-                <w:szCs w:val="28"/>
-              </w:rPr>
-              <w:t>Scelta</w:t>
-            </w:r>
-          </w:p>
-        </w:tc>
-      </w:tr>
-      <w:tr>
-        <w:tc>
-          <w:tcPr>
-            <w:tcW w:w="3964" w:type="dxa"/>
-            <w:shd w:val="clear" w:color="auto" w:fill="E7E6E6" w:themeFill="background2"/>
-          </w:tcPr>
-          <w:p>
-            <w:pPr>
-              <w:rPr>
-                <w:b/>
-                <w:bCs/>
-                <w:sz w:val="28"/>
-                <w:szCs w:val="28"/>
-              </w:rPr>
-            </w:pPr>
-            <w:r>
-              <w:rPr>
-                <w:b/>
-                <w:bCs/>
-                <w:sz w:val="28"/>
-                <w:szCs w:val="28"/>
-              </w:rPr>
-              <w:t>Formato (FAS)</w:t>
-            </w:r>
-          </w:p>
-        </w:tc>
-        <w:tc>
-          <w:tcPr>
-            <w:tcW w:w="5664" w:type="dxa"/>
-          </w:tcPr>
-          <w:p>
-            <w:pPr>
-              <w:rPr>
-                <w:color w:val="385623" w:themeColor="accent6" w:themeShade="80"/>
-                <w:sz w:val="28"/>
-                <w:szCs w:val="28"/>
-              </w:rPr>
-            </w:pPr>
-            <w:r>
-              <w:rPr>
-                <w:b/>
-                <w:bCs/>
-                <w:sz w:val="28"/>
-                <w:szCs w:val="28"/>
-              </w:rPr>
-              <w:t>1.</w:t>
-            </w:r>
-            <w:r>
-              <w:rPr>
-                <w:sz w:val="28"/>
-                <w:szCs w:val="28"/>
-              </w:rPr>
-              <w:t xml:space="preserve"> </w:t>
-            </w:r>
-            <w:r>
-              <w:rPr>
-                <w:sz w:val="28"/>
-                <w:szCs w:val="28"/>
-              </w:rPr>
-              <w:t>FAS</w:t>
-            </w:r>
-            <w:r>
-              <w:rPr>
-                <w:sz w:val="28"/>
-                <w:szCs w:val="28"/>
-              </w:rPr>
-              <w:t xml:space="preserve"> rispetta il formato: valori &gt; 2022</w:t>
-            </w:r>
-          </w:p>
-          <w:p>
-            <w:pPr>
-              <w:rPr>
-                <w:sz w:val="28"/>
-                <w:szCs w:val="28"/>
-              </w:rPr>
-            </w:pPr>
-            <w:r>
-              <w:rPr>
-                <w:b/>
-                <w:bCs/>
-                <w:sz w:val="28"/>
-                <w:szCs w:val="28"/>
-              </w:rPr>
-              <w:t>2.</w:t>
-            </w:r>
-            <w:r>
-              <w:rPr>
-                <w:sz w:val="28"/>
-                <w:szCs w:val="28"/>
-              </w:rPr>
-              <w:t xml:space="preserve"> </w:t>
-            </w:r>
-            <w:r>
-              <w:rPr>
-                <w:sz w:val="28"/>
-                <w:szCs w:val="28"/>
-              </w:rPr>
-              <w:t>FAS</w:t>
-            </w:r>
-            <w:r>
-              <w:rPr>
-                <w:sz w:val="28"/>
-                <w:szCs w:val="28"/>
-              </w:rPr>
-              <w:t xml:space="preserve"> non rispetta il formato</w:t>
-            </w:r>
-          </w:p>
-        </w:tc>
-      </w:tr>
     </w:tbl>
     <w:p>
       <w:pPr>
@@ -24939,7 +25482,7 @@
                 <w:sz w:val="28"/>
                 <w:szCs w:val="28"/>
               </w:rPr>
-              <w:t>: CVV</w:t>
+              <w:t>: Mese scadenza carta</w:t>
             </w:r>
           </w:p>
         </w:tc>
@@ -25018,7 +25561,7 @@
                 <w:sz w:val="28"/>
                 <w:szCs w:val="28"/>
               </w:rPr>
-              <w:t>Formato (FCVV)</w:t>
+              <w:t>Formato (FAS)</w:t>
             </w:r>
           </w:p>
         </w:tc>
@@ -25055,14 +25598,14 @@
                 <w:sz w:val="28"/>
                 <w:szCs w:val="28"/>
               </w:rPr>
-              <w:t>FCVV</w:t>
-            </w:r>
-            <w:r>
-              <w:rPr>
-                <w:sz w:val="28"/>
-                <w:szCs w:val="28"/>
-              </w:rPr>
-              <w:t xml:space="preserve"> rispetta il formato: 3 caratteri numerici</w:t>
+              <w:t>FAS</w:t>
+            </w:r>
+            <w:r>
+              <w:rPr>
+                <w:sz w:val="28"/>
+                <w:szCs w:val="28"/>
+              </w:rPr>
+              <w:t xml:space="preserve"> rispetta il formato: valori &gt; 2022</w:t>
             </w:r>
           </w:p>
           <w:p>
@@ -25093,7 +25636,7 @@
                 <w:sz w:val="28"/>
                 <w:szCs w:val="28"/>
               </w:rPr>
-              <w:t>FCVV</w:t>
+              <w:t>FAS</w:t>
             </w:r>
             <w:r>
               <w:rPr>
@@ -25116,6 +25659,216 @@
         </w:rPr>
       </w:pPr>
     </w:p>
+    <w:tbl>
+      <w:tblPr>
+        <w:tblStyle w:val="Grigliatabella"/>
+        <w:tblW w:w="0" w:type="auto"/>
+        <w:tblLook w:val="04A0" w:firstRow="1" w:lastRow="0" w:firstColumn="1" w:lastColumn="0" w:noHBand="0" w:noVBand="1"/>
+      </w:tblPr>
+      <w:tblGrid>
+        <w:gridCol w:w="3964"/>
+        <w:gridCol w:w="5664"/>
+      </w:tblGrid>
+      <w:tr>
+        <w:tc>
+          <w:tcPr>
+            <w:tcW w:w="9628" w:type="dxa"/>
+            <w:gridSpan w:val="2"/>
+            <w:shd w:val="clear" w:color="auto" w:fill="B4C6E7" w:themeFill="accent1" w:themeFillTint="66"/>
+          </w:tcPr>
+          <w:p>
+            <w:pPr>
+              <w:jc w:val="center"/>
+              <w:rPr>
+                <w:b/>
+                <w:bCs/>
+                <w:sz w:val="28"/>
+                <w:szCs w:val="28"/>
+              </w:rPr>
+            </w:pPr>
+            <w:r>
+              <w:rPr>
+                <w:b/>
+                <w:bCs/>
+                <w:sz w:val="28"/>
+                <w:szCs w:val="28"/>
+              </w:rPr>
+              <w:t>Parametro</w:t>
+            </w:r>
+            <w:r>
+              <w:rPr>
+                <w:b/>
+                <w:bCs/>
+                <w:sz w:val="28"/>
+                <w:szCs w:val="28"/>
+              </w:rPr>
+              <w:t>: CVV</w:t>
+            </w:r>
+          </w:p>
+        </w:tc>
+      </w:tr>
+      <w:tr>
+        <w:tc>
+          <w:tcPr>
+            <w:tcW w:w="3964" w:type="dxa"/>
+            <w:shd w:val="clear" w:color="auto" w:fill="B4C6E7" w:themeFill="accent1" w:themeFillTint="66"/>
+          </w:tcPr>
+          <w:p>
+            <w:pPr>
+              <w:rPr>
+                <w:b/>
+                <w:bCs/>
+                <w:sz w:val="28"/>
+                <w:szCs w:val="28"/>
+              </w:rPr>
+            </w:pPr>
+            <w:r>
+              <w:rPr>
+                <w:b/>
+                <w:bCs/>
+                <w:sz w:val="28"/>
+                <w:szCs w:val="28"/>
+              </w:rPr>
+              <w:t>Categoria</w:t>
+            </w:r>
+          </w:p>
+        </w:tc>
+        <w:tc>
+          <w:tcPr>
+            <w:tcW w:w="5664" w:type="dxa"/>
+            <w:shd w:val="clear" w:color="auto" w:fill="B4C6E7" w:themeFill="accent1" w:themeFillTint="66"/>
+          </w:tcPr>
+          <w:p>
+            <w:pPr>
+              <w:rPr>
+                <w:b/>
+                <w:bCs/>
+                <w:sz w:val="28"/>
+                <w:szCs w:val="28"/>
+              </w:rPr>
+            </w:pPr>
+            <w:r>
+              <w:rPr>
+                <w:b/>
+                <w:bCs/>
+                <w:sz w:val="28"/>
+                <w:szCs w:val="28"/>
+              </w:rPr>
+              <w:t>Scelta</w:t>
+            </w:r>
+          </w:p>
+        </w:tc>
+      </w:tr>
+      <w:tr>
+        <w:tc>
+          <w:tcPr>
+            <w:tcW w:w="3964" w:type="dxa"/>
+            <w:shd w:val="clear" w:color="auto" w:fill="E7E6E6" w:themeFill="background2"/>
+          </w:tcPr>
+          <w:p>
+            <w:pPr>
+              <w:rPr>
+                <w:b/>
+                <w:bCs/>
+                <w:sz w:val="28"/>
+                <w:szCs w:val="28"/>
+              </w:rPr>
+            </w:pPr>
+            <w:r>
+              <w:rPr>
+                <w:b/>
+                <w:bCs/>
+                <w:sz w:val="28"/>
+                <w:szCs w:val="28"/>
+              </w:rPr>
+              <w:t>Formato (FCVV)</w:t>
+            </w:r>
+          </w:p>
+        </w:tc>
+        <w:tc>
+          <w:tcPr>
+            <w:tcW w:w="5664" w:type="dxa"/>
+          </w:tcPr>
+          <w:p>
+            <w:pPr>
+              <w:rPr>
+                <w:color w:val="385623" w:themeColor="accent6" w:themeShade="80"/>
+                <w:sz w:val="28"/>
+                <w:szCs w:val="28"/>
+              </w:rPr>
+            </w:pPr>
+            <w:r>
+              <w:rPr>
+                <w:b/>
+                <w:bCs/>
+                <w:sz w:val="28"/>
+                <w:szCs w:val="28"/>
+              </w:rPr>
+              <w:t>1.</w:t>
+            </w:r>
+            <w:r>
+              <w:rPr>
+                <w:sz w:val="28"/>
+                <w:szCs w:val="28"/>
+              </w:rPr>
+              <w:t xml:space="preserve"> </w:t>
+            </w:r>
+            <w:r>
+              <w:rPr>
+                <w:sz w:val="28"/>
+                <w:szCs w:val="28"/>
+              </w:rPr>
+              <w:t>FCVV</w:t>
+            </w:r>
+            <w:r>
+              <w:rPr>
+                <w:sz w:val="28"/>
+                <w:szCs w:val="28"/>
+              </w:rPr>
+              <w:t xml:space="preserve"> rispetta il formato: 3 caratteri numerici</w:t>
+            </w:r>
+          </w:p>
+          <w:p>
+            <w:pPr>
+              <w:rPr>
+                <w:sz w:val="28"/>
+                <w:szCs w:val="28"/>
+              </w:rPr>
+            </w:pPr>
+            <w:r>
+              <w:rPr>
+                <w:b/>
+                <w:bCs/>
+                <w:sz w:val="28"/>
+                <w:szCs w:val="28"/>
+              </w:rPr>
+              <w:t>2.</w:t>
+            </w:r>
+            <w:r>
+              <w:rPr>
+                <w:sz w:val="28"/>
+                <w:szCs w:val="28"/>
+              </w:rPr>
+              <w:t xml:space="preserve"> </w:t>
+            </w:r>
+            <w:r>
+              <w:rPr>
+                <w:sz w:val="28"/>
+                <w:szCs w:val="28"/>
+              </w:rPr>
+              <w:t>FCVV</w:t>
+            </w:r>
+            <w:r>
+              <w:rPr>
+                <w:sz w:val="28"/>
+                <w:szCs w:val="28"/>
+              </w:rPr>
+              <w:t xml:space="preserve"> non rispetta il formato</w:t>
+            </w:r>
+          </w:p>
+        </w:tc>
+      </w:tr>
+    </w:tbl>
     <w:p>
       <w:pPr>
         <w:rPr>
@@ -25125,6 +25878,25 @@
           <w:szCs w:val="32"/>
         </w:rPr>
       </w:pPr>
+    </w:p>
+    <w:p>
+      <w:pPr>
+        <w:rPr>
+          <w:b/>
+          <w:bCs/>
+          <w:sz w:val="32"/>
+          <w:szCs w:val="32"/>
+        </w:rPr>
+      </w:pPr>
+      <w:r>
+        <w:rPr>
+          <w:b/>
+          <w:bCs/>
+          <w:sz w:val="32"/>
+          <w:szCs w:val="32"/>
+        </w:rPr>
+        <w:t>Test frame</w:t>
+      </w:r>
     </w:p>
     <w:tbl>
       <w:tblPr>
@@ -25559,6 +26331,1488 @@
                 <w:szCs w:val="28"/>
               </w:rPr>
               <w:t>Inserire numero carta correttamente</w:t>
+            </w:r>
+          </w:p>
+        </w:tc>
+      </w:tr>
+    </w:tbl>
+    <w:p>
+      <w:pPr>
+        <w:rPr>
+          <w:b/>
+          <w:bCs/>
+          <w:sz w:val="32"/>
+          <w:szCs w:val="32"/>
+        </w:rPr>
+      </w:pPr>
+    </w:p>
+    <w:p>
+      <w:pPr>
+        <w:rPr>
+          <w:b/>
+          <w:bCs/>
+          <w:color w:val="1F3864" w:themeColor="accent1" w:themeShade="80"/>
+          <w:sz w:val="32"/>
+          <w:szCs w:val="32"/>
+        </w:rPr>
+      </w:pPr>
+    </w:p>
+    <w:p>
+      <w:pPr>
+        <w:rPr>
+          <w:b/>
+          <w:bCs/>
+          <w:color w:val="1F3864" w:themeColor="accent1" w:themeShade="80"/>
+          <w:sz w:val="32"/>
+          <w:szCs w:val="32"/>
+        </w:rPr>
+      </w:pPr>
+    </w:p>
+    <w:p>
+      <w:pPr>
+        <w:rPr>
+          <w:b/>
+          <w:bCs/>
+          <w:color w:val="1F3864" w:themeColor="accent1" w:themeShade="80"/>
+          <w:sz w:val="32"/>
+          <w:szCs w:val="32"/>
+        </w:rPr>
+      </w:pPr>
+    </w:p>
+    <w:p>
+      <w:pPr>
+        <w:rPr>
+          <w:b/>
+          <w:bCs/>
+          <w:color w:val="1F3864" w:themeColor="accent1" w:themeShade="80"/>
+          <w:sz w:val="32"/>
+          <w:szCs w:val="32"/>
+        </w:rPr>
+      </w:pPr>
+      <w:r>
+        <w:rPr>
+          <w:b/>
+          <w:bCs/>
+          <w:color w:val="1F3864" w:themeColor="accent1" w:themeShade="80"/>
+          <w:sz w:val="32"/>
+          <w:szCs w:val="32"/>
+        </w:rPr>
+        <w:t>Test case</w:t>
+      </w:r>
+    </w:p>
+    <w:tbl>
+      <w:tblPr>
+        <w:tblStyle w:val="Grigliatabella"/>
+        <w:tblW w:w="0" w:type="auto"/>
+        <w:tblLook w:val="04A0" w:firstRow="1" w:lastRow="0" w:firstColumn="1" w:lastColumn="0" w:noHBand="0" w:noVBand="1"/>
+      </w:tblPr>
+      <w:tblGrid>
+        <w:gridCol w:w="4814"/>
+        <w:gridCol w:w="4814"/>
+      </w:tblGrid>
+      <w:tr>
+        <w:tc>
+          <w:tcPr>
+            <w:tcW w:w="4814" w:type="dxa"/>
+            <w:shd w:val="clear" w:color="auto" w:fill="B4C6E7" w:themeFill="accent1" w:themeFillTint="66"/>
+          </w:tcPr>
+          <w:p>
+            <w:pPr>
+              <w:rPr>
+                <w:b/>
+                <w:bCs/>
+                <w:sz w:val="28"/>
+                <w:szCs w:val="28"/>
+              </w:rPr>
+            </w:pPr>
+            <w:r>
+              <w:rPr>
+                <w:b/>
+                <w:bCs/>
+                <w:sz w:val="28"/>
+                <w:szCs w:val="28"/>
+              </w:rPr>
+              <w:t>Nome Test Case</w:t>
+            </w:r>
+          </w:p>
+        </w:tc>
+        <w:tc>
+          <w:tcPr>
+            <w:tcW w:w="4814" w:type="dxa"/>
+          </w:tcPr>
+          <w:p>
+            <w:pPr>
+              <w:rPr>
+                <w:sz w:val="28"/>
+                <w:szCs w:val="28"/>
+              </w:rPr>
+            </w:pPr>
+            <w:r>
+              <w:rPr>
+                <w:sz w:val="28"/>
+                <w:szCs w:val="28"/>
+              </w:rPr>
+              <w:t>Test_</w:t>
+            </w:r>
+            <w:r>
+              <w:rPr>
+                <w:sz w:val="28"/>
+                <w:szCs w:val="28"/>
+              </w:rPr>
+              <w:t>CompletaAcquisto</w:t>
+            </w:r>
+          </w:p>
+        </w:tc>
+      </w:tr>
+      <w:tr>
+        <w:tc>
+          <w:tcPr>
+            <w:tcW w:w="4814" w:type="dxa"/>
+            <w:shd w:val="clear" w:color="auto" w:fill="B4C6E7" w:themeFill="accent1" w:themeFillTint="66"/>
+          </w:tcPr>
+          <w:p>
+            <w:pPr>
+              <w:rPr>
+                <w:b/>
+                <w:bCs/>
+                <w:sz w:val="28"/>
+                <w:szCs w:val="28"/>
+              </w:rPr>
+            </w:pPr>
+            <w:r>
+              <w:rPr>
+                <w:b/>
+                <w:bCs/>
+                <w:sz w:val="28"/>
+                <w:szCs w:val="28"/>
+              </w:rPr>
+              <w:t>Codice Test Case</w:t>
+            </w:r>
+          </w:p>
+        </w:tc>
+        <w:tc>
+          <w:tcPr>
+            <w:tcW w:w="4814" w:type="dxa"/>
+          </w:tcPr>
+          <w:p>
+            <w:pPr>
+              <w:rPr>
+                <w:sz w:val="28"/>
+                <w:szCs w:val="28"/>
+              </w:rPr>
+            </w:pPr>
+            <w:r>
+              <w:rPr>
+                <w:sz w:val="28"/>
+                <w:szCs w:val="28"/>
+              </w:rPr>
+              <w:t xml:space="preserve">TC </w:t>
+            </w:r>
+            <w:r>
+              <w:rPr>
+                <w:sz w:val="28"/>
+                <w:szCs w:val="28"/>
+              </w:rPr>
+              <w:t>8</w:t>
+            </w:r>
+            <w:r>
+              <w:rPr>
+                <w:sz w:val="28"/>
+                <w:szCs w:val="28"/>
+              </w:rPr>
+              <w:t>.1</w:t>
+            </w:r>
+          </w:p>
+        </w:tc>
+      </w:tr>
+      <w:tr>
+        <w:tc>
+          <w:tcPr>
+            <w:tcW w:w="4814" w:type="dxa"/>
+            <w:shd w:val="clear" w:color="auto" w:fill="B4C6E7" w:themeFill="accent1" w:themeFillTint="66"/>
+          </w:tcPr>
+          <w:p>
+            <w:pPr>
+              <w:rPr>
+                <w:b/>
+                <w:bCs/>
+                <w:sz w:val="28"/>
+                <w:szCs w:val="28"/>
+              </w:rPr>
+            </w:pPr>
+            <w:r>
+              <w:rPr>
+                <w:b/>
+                <w:bCs/>
+                <w:sz w:val="28"/>
+                <w:szCs w:val="28"/>
+              </w:rPr>
+              <w:t xml:space="preserve">Input </w:t>
+            </w:r>
+          </w:p>
+        </w:tc>
+        <w:tc>
+          <w:tcPr>
+            <w:tcW w:w="4814" w:type="dxa"/>
+          </w:tcPr>
+          <w:p>
+            <w:pPr>
+              <w:rPr>
+                <w:sz w:val="28"/>
+                <w:szCs w:val="28"/>
+              </w:rPr>
+            </w:pPr>
+            <w:r>
+              <w:rPr>
+                <w:sz w:val="28"/>
+                <w:szCs w:val="28"/>
+              </w:rPr>
+              <w:t>Numero carta = “1452156985478545”</w:t>
+            </w:r>
+          </w:p>
+          <w:p>
+            <w:pPr>
+              <w:rPr>
+                <w:sz w:val="28"/>
+                <w:szCs w:val="28"/>
+              </w:rPr>
+            </w:pPr>
+            <w:r>
+              <w:rPr>
+                <w:sz w:val="28"/>
+                <w:szCs w:val="28"/>
+              </w:rPr>
+              <w:t>Mese scadenza = “11”</w:t>
+            </w:r>
+          </w:p>
+          <w:p>
+            <w:pPr>
+              <w:rPr>
+                <w:sz w:val="28"/>
+                <w:szCs w:val="28"/>
+              </w:rPr>
+            </w:pPr>
+            <w:r>
+              <w:rPr>
+                <w:sz w:val="28"/>
+                <w:szCs w:val="28"/>
+              </w:rPr>
+              <w:t>Anno scadenza = “2025”</w:t>
+            </w:r>
+          </w:p>
+          <w:p>
+            <w:pPr>
+              <w:rPr>
+                <w:sz w:val="28"/>
+                <w:szCs w:val="28"/>
+              </w:rPr>
+            </w:pPr>
+            <w:r>
+              <w:rPr>
+                <w:sz w:val="28"/>
+                <w:szCs w:val="28"/>
+              </w:rPr>
+              <w:t>CVV = “845”</w:t>
+            </w:r>
+          </w:p>
+        </w:tc>
+      </w:tr>
+      <w:tr>
+        <w:trPr>
+          <w:trHeight w:val="178"/>
+        </w:trPr>
+        <w:tc>
+          <w:tcPr>
+            <w:tcW w:w="4814" w:type="dxa"/>
+            <w:shd w:val="clear" w:color="auto" w:fill="B4C6E7" w:themeFill="accent1" w:themeFillTint="66"/>
+          </w:tcPr>
+          <w:p>
+            <w:pPr>
+              <w:rPr>
+                <w:b/>
+                <w:bCs/>
+                <w:sz w:val="28"/>
+                <w:szCs w:val="28"/>
+              </w:rPr>
+            </w:pPr>
+            <w:r>
+              <w:rPr>
+                <w:b/>
+                <w:bCs/>
+                <w:sz w:val="28"/>
+                <w:szCs w:val="28"/>
+              </w:rPr>
+              <w:t>Oracolo</w:t>
+            </w:r>
+          </w:p>
+        </w:tc>
+        <w:tc>
+          <w:tcPr>
+            <w:tcW w:w="4814" w:type="dxa"/>
+          </w:tcPr>
+          <w:p>
+            <w:pPr>
+              <w:rPr>
+                <w:sz w:val="28"/>
+                <w:szCs w:val="28"/>
+              </w:rPr>
+            </w:pPr>
+            <w:r>
+              <w:rPr>
+                <w:rFonts w:cstheme="minorHAnsi"/>
+                <w:sz w:val="28"/>
+                <w:szCs w:val="28"/>
+              </w:rPr>
+              <w:t>Acquisto effettuato con successo</w:t>
+            </w:r>
+          </w:p>
+        </w:tc>
+      </w:tr>
+    </w:tbl>
+    <w:p>
+      <w:pPr>
+        <w:rPr>
+          <w:b/>
+          <w:bCs/>
+          <w:sz w:val="32"/>
+          <w:szCs w:val="32"/>
+        </w:rPr>
+      </w:pPr>
+    </w:p>
+    <w:tbl>
+      <w:tblPr>
+        <w:tblStyle w:val="Grigliatabella"/>
+        <w:tblW w:w="0" w:type="auto"/>
+        <w:tblLook w:val="04A0" w:firstRow="1" w:lastRow="0" w:firstColumn="1" w:lastColumn="0" w:noHBand="0" w:noVBand="1"/>
+      </w:tblPr>
+      <w:tblGrid>
+        <w:gridCol w:w="4814"/>
+        <w:gridCol w:w="4814"/>
+      </w:tblGrid>
+      <w:tr>
+        <w:tc>
+          <w:tcPr>
+            <w:tcW w:w="4814" w:type="dxa"/>
+            <w:shd w:val="clear" w:color="auto" w:fill="B4C6E7" w:themeFill="accent1" w:themeFillTint="66"/>
+          </w:tcPr>
+          <w:p>
+            <w:pPr>
+              <w:rPr>
+                <w:b/>
+                <w:bCs/>
+                <w:sz w:val="28"/>
+                <w:szCs w:val="28"/>
+              </w:rPr>
+            </w:pPr>
+            <w:r>
+              <w:rPr>
+                <w:b/>
+                <w:bCs/>
+                <w:sz w:val="28"/>
+                <w:szCs w:val="28"/>
+              </w:rPr>
+              <w:t>Nome Test Case</w:t>
+            </w:r>
+          </w:p>
+        </w:tc>
+        <w:tc>
+          <w:tcPr>
+            <w:tcW w:w="4814" w:type="dxa"/>
+          </w:tcPr>
+          <w:p>
+            <w:pPr>
+              <w:rPr>
+                <w:sz w:val="28"/>
+                <w:szCs w:val="28"/>
+              </w:rPr>
+            </w:pPr>
+            <w:r>
+              <w:rPr>
+                <w:sz w:val="28"/>
+                <w:szCs w:val="28"/>
+              </w:rPr>
+              <w:t>Test_CompletaAcquisto</w:t>
+            </w:r>
+          </w:p>
+        </w:tc>
+      </w:tr>
+      <w:tr>
+        <w:tc>
+          <w:tcPr>
+            <w:tcW w:w="4814" w:type="dxa"/>
+            <w:shd w:val="clear" w:color="auto" w:fill="B4C6E7" w:themeFill="accent1" w:themeFillTint="66"/>
+          </w:tcPr>
+          <w:p>
+            <w:pPr>
+              <w:rPr>
+                <w:b/>
+                <w:bCs/>
+                <w:sz w:val="28"/>
+                <w:szCs w:val="28"/>
+              </w:rPr>
+            </w:pPr>
+            <w:r>
+              <w:rPr>
+                <w:b/>
+                <w:bCs/>
+                <w:sz w:val="28"/>
+                <w:szCs w:val="28"/>
+              </w:rPr>
+              <w:t>Codice Test Case</w:t>
+            </w:r>
+          </w:p>
+        </w:tc>
+        <w:tc>
+          <w:tcPr>
+            <w:tcW w:w="4814" w:type="dxa"/>
+          </w:tcPr>
+          <w:p>
+            <w:pPr>
+              <w:rPr>
+                <w:sz w:val="28"/>
+                <w:szCs w:val="28"/>
+              </w:rPr>
+            </w:pPr>
+            <w:r>
+              <w:rPr>
+                <w:sz w:val="28"/>
+                <w:szCs w:val="28"/>
+              </w:rPr>
+              <w:t>TC 8.</w:t>
+            </w:r>
+            <w:r>
+              <w:rPr>
+                <w:sz w:val="28"/>
+                <w:szCs w:val="28"/>
+              </w:rPr>
+              <w:t>2</w:t>
+            </w:r>
+          </w:p>
+        </w:tc>
+      </w:tr>
+      <w:tr>
+        <w:tc>
+          <w:tcPr>
+            <w:tcW w:w="4814" w:type="dxa"/>
+            <w:shd w:val="clear" w:color="auto" w:fill="B4C6E7" w:themeFill="accent1" w:themeFillTint="66"/>
+          </w:tcPr>
+          <w:p>
+            <w:pPr>
+              <w:rPr>
+                <w:b/>
+                <w:bCs/>
+                <w:sz w:val="28"/>
+                <w:szCs w:val="28"/>
+              </w:rPr>
+            </w:pPr>
+            <w:r>
+              <w:rPr>
+                <w:b/>
+                <w:bCs/>
+                <w:sz w:val="28"/>
+                <w:szCs w:val="28"/>
+              </w:rPr>
+              <w:t xml:space="preserve">Input </w:t>
+            </w:r>
+          </w:p>
+        </w:tc>
+        <w:tc>
+          <w:tcPr>
+            <w:tcW w:w="4814" w:type="dxa"/>
+          </w:tcPr>
+          <w:p>
+            <w:pPr>
+              <w:rPr>
+                <w:sz w:val="28"/>
+                <w:szCs w:val="28"/>
+              </w:rPr>
+            </w:pPr>
+            <w:r>
+              <w:rPr>
+                <w:sz w:val="28"/>
+                <w:szCs w:val="28"/>
+              </w:rPr>
+              <w:t>Numero carta = “1452156985478545”</w:t>
+            </w:r>
+          </w:p>
+          <w:p>
+            <w:pPr>
+              <w:rPr>
+                <w:sz w:val="28"/>
+                <w:szCs w:val="28"/>
+              </w:rPr>
+            </w:pPr>
+            <w:r>
+              <w:rPr>
+                <w:sz w:val="28"/>
+                <w:szCs w:val="28"/>
+              </w:rPr>
+              <w:t>Mese scadenza = “1</w:t>
+            </w:r>
+            <w:r>
+              <w:rPr>
+                <w:sz w:val="28"/>
+                <w:szCs w:val="28"/>
+              </w:rPr>
+              <w:t>3</w:t>
+            </w:r>
+            <w:r>
+              <w:rPr>
+                <w:sz w:val="28"/>
+                <w:szCs w:val="28"/>
+              </w:rPr>
+              <w:t>”</w:t>
+            </w:r>
+          </w:p>
+          <w:p>
+            <w:pPr>
+              <w:rPr>
+                <w:sz w:val="28"/>
+                <w:szCs w:val="28"/>
+              </w:rPr>
+            </w:pPr>
+            <w:r>
+              <w:rPr>
+                <w:sz w:val="28"/>
+                <w:szCs w:val="28"/>
+              </w:rPr>
+              <w:t>Anno scadenza = “2025”</w:t>
+            </w:r>
+          </w:p>
+          <w:p>
+            <w:pPr>
+              <w:rPr>
+                <w:sz w:val="28"/>
+                <w:szCs w:val="28"/>
+              </w:rPr>
+            </w:pPr>
+            <w:r>
+              <w:rPr>
+                <w:sz w:val="28"/>
+                <w:szCs w:val="28"/>
+              </w:rPr>
+              <w:t>CVV = “845”</w:t>
+            </w:r>
+          </w:p>
+        </w:tc>
+      </w:tr>
+      <w:tr>
+        <w:trPr>
+          <w:trHeight w:val="178"/>
+        </w:trPr>
+        <w:tc>
+          <w:tcPr>
+            <w:tcW w:w="4814" w:type="dxa"/>
+            <w:shd w:val="clear" w:color="auto" w:fill="B4C6E7" w:themeFill="accent1" w:themeFillTint="66"/>
+          </w:tcPr>
+          <w:p>
+            <w:pPr>
+              <w:rPr>
+                <w:b/>
+                <w:bCs/>
+                <w:sz w:val="28"/>
+                <w:szCs w:val="28"/>
+              </w:rPr>
+            </w:pPr>
+            <w:r>
+              <w:rPr>
+                <w:b/>
+                <w:bCs/>
+                <w:sz w:val="28"/>
+                <w:szCs w:val="28"/>
+              </w:rPr>
+              <w:t>Oracolo</w:t>
+            </w:r>
+          </w:p>
+        </w:tc>
+        <w:tc>
+          <w:tcPr>
+            <w:tcW w:w="4814" w:type="dxa"/>
+          </w:tcPr>
+          <w:p>
+            <w:pPr>
+              <w:rPr>
+                <w:sz w:val="28"/>
+                <w:szCs w:val="28"/>
+              </w:rPr>
+            </w:pPr>
+            <w:r>
+              <w:rPr>
+                <w:rFonts w:cstheme="minorHAnsi"/>
+                <w:sz w:val="28"/>
+                <w:szCs w:val="28"/>
+              </w:rPr>
+              <w:t>Inserire mese scadenza carta correttamente</w:t>
+            </w:r>
+          </w:p>
+        </w:tc>
+      </w:tr>
+    </w:tbl>
+    <w:p>
+      <w:pPr>
+        <w:rPr>
+          <w:b/>
+          <w:bCs/>
+          <w:sz w:val="32"/>
+          <w:szCs w:val="32"/>
+        </w:rPr>
+      </w:pPr>
+    </w:p>
+    <w:tbl>
+      <w:tblPr>
+        <w:tblStyle w:val="Grigliatabella"/>
+        <w:tblW w:w="0" w:type="auto"/>
+        <w:tblLook w:val="04A0" w:firstRow="1" w:lastRow="0" w:firstColumn="1" w:lastColumn="0" w:noHBand="0" w:noVBand="1"/>
+      </w:tblPr>
+      <w:tblGrid>
+        <w:gridCol w:w="4814"/>
+        <w:gridCol w:w="4814"/>
+      </w:tblGrid>
+      <w:tr>
+        <w:tc>
+          <w:tcPr>
+            <w:tcW w:w="4814" w:type="dxa"/>
+            <w:shd w:val="clear" w:color="auto" w:fill="B4C6E7" w:themeFill="accent1" w:themeFillTint="66"/>
+          </w:tcPr>
+          <w:p>
+            <w:pPr>
+              <w:rPr>
+                <w:b/>
+                <w:bCs/>
+                <w:sz w:val="28"/>
+                <w:szCs w:val="28"/>
+              </w:rPr>
+            </w:pPr>
+            <w:r>
+              <w:rPr>
+                <w:b/>
+                <w:bCs/>
+                <w:sz w:val="28"/>
+                <w:szCs w:val="28"/>
+              </w:rPr>
+              <w:t>Nome Test Case</w:t>
+            </w:r>
+          </w:p>
+        </w:tc>
+        <w:tc>
+          <w:tcPr>
+            <w:tcW w:w="4814" w:type="dxa"/>
+          </w:tcPr>
+          <w:p>
+            <w:pPr>
+              <w:rPr>
+                <w:sz w:val="28"/>
+                <w:szCs w:val="28"/>
+              </w:rPr>
+            </w:pPr>
+            <w:r>
+              <w:rPr>
+                <w:sz w:val="28"/>
+                <w:szCs w:val="28"/>
+              </w:rPr>
+              <w:t>Test_CompletaAcquisto</w:t>
+            </w:r>
+          </w:p>
+        </w:tc>
+      </w:tr>
+      <w:tr>
+        <w:tc>
+          <w:tcPr>
+            <w:tcW w:w="4814" w:type="dxa"/>
+            <w:shd w:val="clear" w:color="auto" w:fill="B4C6E7" w:themeFill="accent1" w:themeFillTint="66"/>
+          </w:tcPr>
+          <w:p>
+            <w:pPr>
+              <w:rPr>
+                <w:b/>
+                <w:bCs/>
+                <w:sz w:val="28"/>
+                <w:szCs w:val="28"/>
+              </w:rPr>
+            </w:pPr>
+            <w:r>
+              <w:rPr>
+                <w:b/>
+                <w:bCs/>
+                <w:sz w:val="28"/>
+                <w:szCs w:val="28"/>
+              </w:rPr>
+              <w:t>Codice Test Case</w:t>
+            </w:r>
+          </w:p>
+        </w:tc>
+        <w:tc>
+          <w:tcPr>
+            <w:tcW w:w="4814" w:type="dxa"/>
+          </w:tcPr>
+          <w:p>
+            <w:pPr>
+              <w:rPr>
+                <w:sz w:val="28"/>
+                <w:szCs w:val="28"/>
+              </w:rPr>
+            </w:pPr>
+            <w:r>
+              <w:rPr>
+                <w:sz w:val="28"/>
+                <w:szCs w:val="28"/>
+              </w:rPr>
+              <w:t>TC 8.</w:t>
+            </w:r>
+            <w:r>
+              <w:rPr>
+                <w:sz w:val="28"/>
+                <w:szCs w:val="28"/>
+              </w:rPr>
+              <w:t>3</w:t>
+            </w:r>
+          </w:p>
+        </w:tc>
+      </w:tr>
+      <w:tr>
+        <w:tc>
+          <w:tcPr>
+            <w:tcW w:w="4814" w:type="dxa"/>
+            <w:shd w:val="clear" w:color="auto" w:fill="B4C6E7" w:themeFill="accent1" w:themeFillTint="66"/>
+          </w:tcPr>
+          <w:p>
+            <w:pPr>
+              <w:rPr>
+                <w:b/>
+                <w:bCs/>
+                <w:sz w:val="28"/>
+                <w:szCs w:val="28"/>
+              </w:rPr>
+            </w:pPr>
+            <w:r>
+              <w:rPr>
+                <w:b/>
+                <w:bCs/>
+                <w:sz w:val="28"/>
+                <w:szCs w:val="28"/>
+              </w:rPr>
+              <w:t xml:space="preserve">Input </w:t>
+            </w:r>
+          </w:p>
+        </w:tc>
+        <w:tc>
+          <w:tcPr>
+            <w:tcW w:w="4814" w:type="dxa"/>
+          </w:tcPr>
+          <w:p>
+            <w:pPr>
+              <w:rPr>
+                <w:sz w:val="28"/>
+                <w:szCs w:val="28"/>
+              </w:rPr>
+            </w:pPr>
+            <w:r>
+              <w:rPr>
+                <w:sz w:val="28"/>
+                <w:szCs w:val="28"/>
+              </w:rPr>
+              <w:t>Numero carta = “1452156985478545”</w:t>
+            </w:r>
+          </w:p>
+          <w:p>
+            <w:pPr>
+              <w:rPr>
+                <w:sz w:val="28"/>
+                <w:szCs w:val="28"/>
+              </w:rPr>
+            </w:pPr>
+            <w:r>
+              <w:rPr>
+                <w:sz w:val="28"/>
+                <w:szCs w:val="28"/>
+              </w:rPr>
+              <w:t>Mese scadenza = “11”</w:t>
+            </w:r>
+          </w:p>
+          <w:p>
+            <w:pPr>
+              <w:rPr>
+                <w:sz w:val="28"/>
+                <w:szCs w:val="28"/>
+              </w:rPr>
+            </w:pPr>
+            <w:r>
+              <w:rPr>
+                <w:sz w:val="28"/>
+                <w:szCs w:val="28"/>
+              </w:rPr>
+              <w:t>Anno scadenza = “</w:t>
+            </w:r>
+            <w:r>
+              <w:rPr>
+                <w:sz w:val="28"/>
+                <w:szCs w:val="28"/>
+              </w:rPr>
+              <w:t>2000</w:t>
+            </w:r>
+            <w:r>
+              <w:rPr>
+                <w:sz w:val="28"/>
+                <w:szCs w:val="28"/>
+              </w:rPr>
+              <w:t>”</w:t>
+            </w:r>
+          </w:p>
+          <w:p>
+            <w:pPr>
+              <w:rPr>
+                <w:sz w:val="28"/>
+                <w:szCs w:val="28"/>
+              </w:rPr>
+            </w:pPr>
+            <w:r>
+              <w:rPr>
+                <w:sz w:val="28"/>
+                <w:szCs w:val="28"/>
+              </w:rPr>
+              <w:t>CVV = “845”</w:t>
+            </w:r>
+          </w:p>
+        </w:tc>
+      </w:tr>
+      <w:tr>
+        <w:trPr>
+          <w:trHeight w:val="178"/>
+        </w:trPr>
+        <w:tc>
+          <w:tcPr>
+            <w:tcW w:w="4814" w:type="dxa"/>
+            <w:shd w:val="clear" w:color="auto" w:fill="B4C6E7" w:themeFill="accent1" w:themeFillTint="66"/>
+          </w:tcPr>
+          <w:p>
+            <w:pPr>
+              <w:rPr>
+                <w:b/>
+                <w:bCs/>
+                <w:sz w:val="28"/>
+                <w:szCs w:val="28"/>
+              </w:rPr>
+            </w:pPr>
+            <w:r>
+              <w:rPr>
+                <w:b/>
+                <w:bCs/>
+                <w:sz w:val="28"/>
+                <w:szCs w:val="28"/>
+              </w:rPr>
+              <w:t>Oracolo</w:t>
+            </w:r>
+          </w:p>
+        </w:tc>
+        <w:tc>
+          <w:tcPr>
+            <w:tcW w:w="4814" w:type="dxa"/>
+          </w:tcPr>
+          <w:p>
+            <w:pPr>
+              <w:rPr>
+                <w:sz w:val="28"/>
+                <w:szCs w:val="28"/>
+              </w:rPr>
+            </w:pPr>
+            <w:r>
+              <w:rPr>
+                <w:rFonts w:cstheme="minorHAnsi"/>
+                <w:sz w:val="28"/>
+                <w:szCs w:val="28"/>
+              </w:rPr>
+              <w:t xml:space="preserve">Inserire </w:t>
+            </w:r>
+            <w:r>
+              <w:rPr>
+                <w:rFonts w:cstheme="minorHAnsi"/>
+                <w:sz w:val="28"/>
+                <w:szCs w:val="28"/>
+              </w:rPr>
+              <w:t>anno</w:t>
+            </w:r>
+            <w:r>
+              <w:rPr>
+                <w:rFonts w:cstheme="minorHAnsi"/>
+                <w:sz w:val="28"/>
+                <w:szCs w:val="28"/>
+              </w:rPr>
+              <w:t xml:space="preserve"> scadenza carta correttamente</w:t>
+            </w:r>
+          </w:p>
+        </w:tc>
+      </w:tr>
+    </w:tbl>
+    <w:p>
+      <w:pPr>
+        <w:rPr>
+          <w:b/>
+          <w:bCs/>
+          <w:sz w:val="32"/>
+          <w:szCs w:val="32"/>
+        </w:rPr>
+      </w:pPr>
+    </w:p>
+    <w:tbl>
+      <w:tblPr>
+        <w:tblStyle w:val="Grigliatabella"/>
+        <w:tblW w:w="0" w:type="auto"/>
+        <w:tblLook w:val="04A0" w:firstRow="1" w:lastRow="0" w:firstColumn="1" w:lastColumn="0" w:noHBand="0" w:noVBand="1"/>
+      </w:tblPr>
+      <w:tblGrid>
+        <w:gridCol w:w="4814"/>
+        <w:gridCol w:w="4814"/>
+      </w:tblGrid>
+      <w:tr>
+        <w:tc>
+          <w:tcPr>
+            <w:tcW w:w="4814" w:type="dxa"/>
+            <w:shd w:val="clear" w:color="auto" w:fill="B4C6E7" w:themeFill="accent1" w:themeFillTint="66"/>
+          </w:tcPr>
+          <w:p>
+            <w:pPr>
+              <w:rPr>
+                <w:b/>
+                <w:bCs/>
+                <w:sz w:val="28"/>
+                <w:szCs w:val="28"/>
+              </w:rPr>
+            </w:pPr>
+            <w:r>
+              <w:rPr>
+                <w:b/>
+                <w:bCs/>
+                <w:sz w:val="28"/>
+                <w:szCs w:val="28"/>
+              </w:rPr>
+              <w:t>Nome Test Case</w:t>
+            </w:r>
+          </w:p>
+        </w:tc>
+        <w:tc>
+          <w:tcPr>
+            <w:tcW w:w="4814" w:type="dxa"/>
+          </w:tcPr>
+          <w:p>
+            <w:pPr>
+              <w:rPr>
+                <w:sz w:val="28"/>
+                <w:szCs w:val="28"/>
+              </w:rPr>
+            </w:pPr>
+            <w:r>
+              <w:rPr>
+                <w:sz w:val="28"/>
+                <w:szCs w:val="28"/>
+              </w:rPr>
+              <w:t>Test_CompletaAcquisto</w:t>
+            </w:r>
+          </w:p>
+        </w:tc>
+      </w:tr>
+      <w:tr>
+        <w:tc>
+          <w:tcPr>
+            <w:tcW w:w="4814" w:type="dxa"/>
+            <w:shd w:val="clear" w:color="auto" w:fill="B4C6E7" w:themeFill="accent1" w:themeFillTint="66"/>
+          </w:tcPr>
+          <w:p>
+            <w:pPr>
+              <w:rPr>
+                <w:b/>
+                <w:bCs/>
+                <w:sz w:val="28"/>
+                <w:szCs w:val="28"/>
+              </w:rPr>
+            </w:pPr>
+            <w:r>
+              <w:rPr>
+                <w:b/>
+                <w:bCs/>
+                <w:sz w:val="28"/>
+                <w:szCs w:val="28"/>
+              </w:rPr>
+              <w:t>Codice Test Case</w:t>
+            </w:r>
+          </w:p>
+        </w:tc>
+        <w:tc>
+          <w:tcPr>
+            <w:tcW w:w="4814" w:type="dxa"/>
+          </w:tcPr>
+          <w:p>
+            <w:pPr>
+              <w:rPr>
+                <w:sz w:val="28"/>
+                <w:szCs w:val="28"/>
+              </w:rPr>
+            </w:pPr>
+            <w:r>
+              <w:rPr>
+                <w:sz w:val="28"/>
+                <w:szCs w:val="28"/>
+              </w:rPr>
+              <w:t>TC 8.</w:t>
+            </w:r>
+            <w:r>
+              <w:rPr>
+                <w:sz w:val="28"/>
+                <w:szCs w:val="28"/>
+              </w:rPr>
+              <w:t>4</w:t>
+            </w:r>
+          </w:p>
+        </w:tc>
+      </w:tr>
+      <w:tr>
+        <w:tc>
+          <w:tcPr>
+            <w:tcW w:w="4814" w:type="dxa"/>
+            <w:shd w:val="clear" w:color="auto" w:fill="B4C6E7" w:themeFill="accent1" w:themeFillTint="66"/>
+          </w:tcPr>
+          <w:p>
+            <w:pPr>
+              <w:rPr>
+                <w:b/>
+                <w:bCs/>
+                <w:sz w:val="28"/>
+                <w:szCs w:val="28"/>
+              </w:rPr>
+            </w:pPr>
+            <w:r>
+              <w:rPr>
+                <w:b/>
+                <w:bCs/>
+                <w:sz w:val="28"/>
+                <w:szCs w:val="28"/>
+              </w:rPr>
+              <w:t xml:space="preserve">Input </w:t>
+            </w:r>
+          </w:p>
+        </w:tc>
+        <w:tc>
+          <w:tcPr>
+            <w:tcW w:w="4814" w:type="dxa"/>
+          </w:tcPr>
+          <w:p>
+            <w:pPr>
+              <w:rPr>
+                <w:sz w:val="28"/>
+                <w:szCs w:val="28"/>
+              </w:rPr>
+            </w:pPr>
+            <w:r>
+              <w:rPr>
+                <w:sz w:val="28"/>
+                <w:szCs w:val="28"/>
+              </w:rPr>
+              <w:t>Numero carta = “1452156985478545”</w:t>
+            </w:r>
+          </w:p>
+          <w:p>
+            <w:pPr>
+              <w:rPr>
+                <w:sz w:val="28"/>
+                <w:szCs w:val="28"/>
+              </w:rPr>
+            </w:pPr>
+            <w:r>
+              <w:rPr>
+                <w:sz w:val="28"/>
+                <w:szCs w:val="28"/>
+              </w:rPr>
+              <w:t>Mese scadenza = “11”</w:t>
+            </w:r>
+          </w:p>
+          <w:p>
+            <w:pPr>
+              <w:rPr>
+                <w:sz w:val="28"/>
+                <w:szCs w:val="28"/>
+              </w:rPr>
+            </w:pPr>
+            <w:r>
+              <w:rPr>
+                <w:sz w:val="28"/>
+                <w:szCs w:val="28"/>
+              </w:rPr>
+              <w:t>Anno scadenza = “2025”</w:t>
+            </w:r>
+          </w:p>
+          <w:p>
+            <w:pPr>
+              <w:rPr>
+                <w:sz w:val="28"/>
+                <w:szCs w:val="28"/>
+              </w:rPr>
+            </w:pPr>
+            <w:r>
+              <w:rPr>
+                <w:sz w:val="28"/>
+                <w:szCs w:val="28"/>
+              </w:rPr>
+              <w:t>CVV = “845</w:t>
+            </w:r>
+            <w:r>
+              <w:rPr>
+                <w:sz w:val="28"/>
+                <w:szCs w:val="28"/>
+              </w:rPr>
+              <w:t>5sa</w:t>
+            </w:r>
+            <w:r>
+              <w:rPr>
+                <w:sz w:val="28"/>
+                <w:szCs w:val="28"/>
+              </w:rPr>
+              <w:t>”</w:t>
+            </w:r>
+          </w:p>
+        </w:tc>
+      </w:tr>
+      <w:tr>
+        <w:trPr>
+          <w:trHeight w:val="178"/>
+        </w:trPr>
+        <w:tc>
+          <w:tcPr>
+            <w:tcW w:w="4814" w:type="dxa"/>
+            <w:shd w:val="clear" w:color="auto" w:fill="B4C6E7" w:themeFill="accent1" w:themeFillTint="66"/>
+          </w:tcPr>
+          <w:p>
+            <w:pPr>
+              <w:rPr>
+                <w:b/>
+                <w:bCs/>
+                <w:sz w:val="28"/>
+                <w:szCs w:val="28"/>
+              </w:rPr>
+            </w:pPr>
+            <w:r>
+              <w:rPr>
+                <w:b/>
+                <w:bCs/>
+                <w:sz w:val="28"/>
+                <w:szCs w:val="28"/>
+              </w:rPr>
+              <w:t>Oracolo</w:t>
+            </w:r>
+          </w:p>
+        </w:tc>
+        <w:tc>
+          <w:tcPr>
+            <w:tcW w:w="4814" w:type="dxa"/>
+          </w:tcPr>
+          <w:p>
+            <w:pPr>
+              <w:rPr>
+                <w:sz w:val="28"/>
+                <w:szCs w:val="28"/>
+              </w:rPr>
+            </w:pPr>
+            <w:r>
+              <w:rPr>
+                <w:rFonts w:cstheme="minorHAnsi"/>
+                <w:sz w:val="28"/>
+                <w:szCs w:val="28"/>
+              </w:rPr>
+              <w:t>Inserire CVV carta correttamente</w:t>
+            </w:r>
+          </w:p>
+        </w:tc>
+      </w:tr>
+    </w:tbl>
+    <w:p>
+      <w:pPr>
+        <w:rPr>
+          <w:b/>
+          <w:bCs/>
+          <w:sz w:val="32"/>
+          <w:szCs w:val="32"/>
+        </w:rPr>
+      </w:pPr>
+    </w:p>
+    <w:tbl>
+      <w:tblPr>
+        <w:tblStyle w:val="Grigliatabella"/>
+        <w:tblW w:w="0" w:type="auto"/>
+        <w:tblLook w:val="04A0" w:firstRow="1" w:lastRow="0" w:firstColumn="1" w:lastColumn="0" w:noHBand="0" w:noVBand="1"/>
+      </w:tblPr>
+      <w:tblGrid>
+        <w:gridCol w:w="4814"/>
+        <w:gridCol w:w="4814"/>
+      </w:tblGrid>
+      <w:tr>
+        <w:tc>
+          <w:tcPr>
+            <w:tcW w:w="4814" w:type="dxa"/>
+            <w:shd w:val="clear" w:color="auto" w:fill="B4C6E7" w:themeFill="accent1" w:themeFillTint="66"/>
+          </w:tcPr>
+          <w:p>
+            <w:pPr>
+              <w:rPr>
+                <w:b/>
+                <w:bCs/>
+                <w:sz w:val="28"/>
+                <w:szCs w:val="28"/>
+              </w:rPr>
+            </w:pPr>
+            <w:r>
+              <w:rPr>
+                <w:b/>
+                <w:bCs/>
+                <w:sz w:val="28"/>
+                <w:szCs w:val="28"/>
+              </w:rPr>
+              <w:lastRenderedPageBreak/>
+              <w:t>Nome Test Case</w:t>
+            </w:r>
+          </w:p>
+        </w:tc>
+        <w:tc>
+          <w:tcPr>
+            <w:tcW w:w="4814" w:type="dxa"/>
+          </w:tcPr>
+          <w:p>
+            <w:pPr>
+              <w:rPr>
+                <w:sz w:val="28"/>
+                <w:szCs w:val="28"/>
+              </w:rPr>
+            </w:pPr>
+            <w:r>
+              <w:rPr>
+                <w:sz w:val="28"/>
+                <w:szCs w:val="28"/>
+              </w:rPr>
+              <w:t>Test_CompletaAcquisto</w:t>
+            </w:r>
+          </w:p>
+        </w:tc>
+      </w:tr>
+      <w:tr>
+        <w:tc>
+          <w:tcPr>
+            <w:tcW w:w="4814" w:type="dxa"/>
+            <w:shd w:val="clear" w:color="auto" w:fill="B4C6E7" w:themeFill="accent1" w:themeFillTint="66"/>
+          </w:tcPr>
+          <w:p>
+            <w:pPr>
+              <w:rPr>
+                <w:b/>
+                <w:bCs/>
+                <w:sz w:val="28"/>
+                <w:szCs w:val="28"/>
+              </w:rPr>
+            </w:pPr>
+            <w:r>
+              <w:rPr>
+                <w:b/>
+                <w:bCs/>
+                <w:sz w:val="28"/>
+                <w:szCs w:val="28"/>
+              </w:rPr>
+              <w:t>Codice Test Case</w:t>
+            </w:r>
+          </w:p>
+        </w:tc>
+        <w:tc>
+          <w:tcPr>
+            <w:tcW w:w="4814" w:type="dxa"/>
+          </w:tcPr>
+          <w:p>
+            <w:pPr>
+              <w:rPr>
+                <w:sz w:val="28"/>
+                <w:szCs w:val="28"/>
+              </w:rPr>
+            </w:pPr>
+            <w:r>
+              <w:rPr>
+                <w:sz w:val="28"/>
+                <w:szCs w:val="28"/>
+              </w:rPr>
+              <w:t>TC 8.</w:t>
+            </w:r>
+            <w:r>
+              <w:rPr>
+                <w:sz w:val="28"/>
+                <w:szCs w:val="28"/>
+              </w:rPr>
+              <w:t>5</w:t>
+            </w:r>
+          </w:p>
+        </w:tc>
+      </w:tr>
+      <w:tr>
+        <w:tc>
+          <w:tcPr>
+            <w:tcW w:w="4814" w:type="dxa"/>
+            <w:shd w:val="clear" w:color="auto" w:fill="B4C6E7" w:themeFill="accent1" w:themeFillTint="66"/>
+          </w:tcPr>
+          <w:p>
+            <w:pPr>
+              <w:rPr>
+                <w:b/>
+                <w:bCs/>
+                <w:sz w:val="28"/>
+                <w:szCs w:val="28"/>
+              </w:rPr>
+            </w:pPr>
+            <w:r>
+              <w:rPr>
+                <w:b/>
+                <w:bCs/>
+                <w:sz w:val="28"/>
+                <w:szCs w:val="28"/>
+              </w:rPr>
+              <w:t xml:space="preserve">Input </w:t>
+            </w:r>
+          </w:p>
+        </w:tc>
+        <w:tc>
+          <w:tcPr>
+            <w:tcW w:w="4814" w:type="dxa"/>
+          </w:tcPr>
+          <w:p>
+            <w:pPr>
+              <w:rPr>
+                <w:sz w:val="28"/>
+                <w:szCs w:val="28"/>
+              </w:rPr>
+            </w:pPr>
+            <w:r>
+              <w:rPr>
+                <w:sz w:val="28"/>
+                <w:szCs w:val="28"/>
+              </w:rPr>
+              <w:t>Numero carta = “</w:t>
+            </w:r>
+            <w:r>
+              <w:rPr>
+                <w:sz w:val="28"/>
+                <w:szCs w:val="28"/>
+              </w:rPr>
+              <w:t>dew41ed</w:t>
+            </w:r>
+            <w:r>
+              <w:rPr>
+                <w:sz w:val="28"/>
+                <w:szCs w:val="28"/>
+              </w:rPr>
+              <w:t>”</w:t>
+            </w:r>
+          </w:p>
+          <w:p>
+            <w:pPr>
+              <w:rPr>
+                <w:sz w:val="28"/>
+                <w:szCs w:val="28"/>
+              </w:rPr>
+            </w:pPr>
+            <w:r>
+              <w:rPr>
+                <w:sz w:val="28"/>
+                <w:szCs w:val="28"/>
+              </w:rPr>
+              <w:t>Mese scadenza = “11”</w:t>
+            </w:r>
+          </w:p>
+          <w:p>
+            <w:pPr>
+              <w:rPr>
+                <w:sz w:val="28"/>
+                <w:szCs w:val="28"/>
+              </w:rPr>
+            </w:pPr>
+            <w:r>
+              <w:rPr>
+                <w:sz w:val="28"/>
+                <w:szCs w:val="28"/>
+              </w:rPr>
+              <w:t>Anno scadenza = “2025”</w:t>
+            </w:r>
+          </w:p>
+          <w:p>
+            <w:pPr>
+              <w:rPr>
+                <w:sz w:val="28"/>
+                <w:szCs w:val="28"/>
+              </w:rPr>
+            </w:pPr>
+            <w:r>
+              <w:rPr>
+                <w:sz w:val="28"/>
+                <w:szCs w:val="28"/>
+              </w:rPr>
+              <w:t>CVV = “845”</w:t>
+            </w:r>
+          </w:p>
+        </w:tc>
+      </w:tr>
+      <w:tr>
+        <w:trPr>
+          <w:trHeight w:val="178"/>
+        </w:trPr>
+        <w:tc>
+          <w:tcPr>
+            <w:tcW w:w="4814" w:type="dxa"/>
+            <w:shd w:val="clear" w:color="auto" w:fill="B4C6E7" w:themeFill="accent1" w:themeFillTint="66"/>
+          </w:tcPr>
+          <w:p>
+            <w:pPr>
+              <w:rPr>
+                <w:b/>
+                <w:bCs/>
+                <w:sz w:val="28"/>
+                <w:szCs w:val="28"/>
+              </w:rPr>
+            </w:pPr>
+            <w:r>
+              <w:rPr>
+                <w:b/>
+                <w:bCs/>
+                <w:sz w:val="28"/>
+                <w:szCs w:val="28"/>
+              </w:rPr>
+              <w:t>Oracolo</w:t>
+            </w:r>
+          </w:p>
+        </w:tc>
+        <w:tc>
+          <w:tcPr>
+            <w:tcW w:w="4814" w:type="dxa"/>
+          </w:tcPr>
+          <w:p>
+            <w:pPr>
+              <w:rPr>
+                <w:sz w:val="28"/>
+                <w:szCs w:val="28"/>
+              </w:rPr>
+            </w:pPr>
+            <w:r>
+              <w:rPr>
+                <w:rFonts w:cstheme="minorHAnsi"/>
+                <w:sz w:val="28"/>
+                <w:szCs w:val="28"/>
+              </w:rPr>
+              <w:t xml:space="preserve">Inserire </w:t>
+            </w:r>
+            <w:r>
+              <w:rPr>
+                <w:rFonts w:cstheme="minorHAnsi"/>
+                <w:sz w:val="28"/>
+                <w:szCs w:val="28"/>
+              </w:rPr>
+              <w:t>numero carta</w:t>
+            </w:r>
+            <w:r>
+              <w:rPr>
+                <w:rFonts w:cstheme="minorHAnsi"/>
+                <w:sz w:val="28"/>
+                <w:szCs w:val="28"/>
+              </w:rPr>
+              <w:t xml:space="preserve"> correttamente</w:t>
             </w:r>
           </w:p>
         </w:tc>
@@ -25717,7 +27971,6 @@
                 <w:sz w:val="28"/>
                 <w:szCs w:val="28"/>
               </w:rPr>
-              <w:lastRenderedPageBreak/>
               <w:t>Formato (FT)</w:t>
             </w:r>
           </w:p>
@@ -25814,6 +28067,25 @@
           <w:szCs w:val="32"/>
         </w:rPr>
       </w:pPr>
+    </w:p>
+    <w:p>
+      <w:pPr>
+        <w:rPr>
+          <w:b/>
+          <w:bCs/>
+          <w:sz w:val="32"/>
+          <w:szCs w:val="32"/>
+        </w:rPr>
+      </w:pPr>
+      <w:r>
+        <w:rPr>
+          <w:b/>
+          <w:bCs/>
+          <w:sz w:val="32"/>
+          <w:szCs w:val="32"/>
+        </w:rPr>
+        <w:t>Test frame</w:t>
+      </w:r>
     </w:p>
     <w:tbl>
       <w:tblPr>
@@ -26054,6 +28326,302 @@
     <w:p>
       <w:pPr>
         <w:rPr>
+          <w:b/>
+          <w:bCs/>
+          <w:sz w:val="32"/>
+          <w:szCs w:val="32"/>
+        </w:rPr>
+      </w:pPr>
+      <w:r>
+        <w:rPr>
+          <w:b/>
+          <w:bCs/>
+          <w:sz w:val="32"/>
+          <w:szCs w:val="32"/>
+        </w:rPr>
+        <w:t>Test case</w:t>
+      </w:r>
+    </w:p>
+    <w:tbl>
+      <w:tblPr>
+        <w:tblStyle w:val="Grigliatabella"/>
+        <w:tblW w:w="0" w:type="auto"/>
+        <w:tblLook w:val="04A0" w:firstRow="1" w:lastRow="0" w:firstColumn="1" w:lastColumn="0" w:noHBand="0" w:noVBand="1"/>
+      </w:tblPr>
+      <w:tblGrid>
+        <w:gridCol w:w="4814"/>
+        <w:gridCol w:w="4814"/>
+      </w:tblGrid>
+      <w:tr>
+        <w:tc>
+          <w:tcPr>
+            <w:tcW w:w="4814" w:type="dxa"/>
+            <w:shd w:val="clear" w:color="auto" w:fill="B4C6E7" w:themeFill="accent1" w:themeFillTint="66"/>
+          </w:tcPr>
+          <w:p>
+            <w:pPr>
+              <w:rPr>
+                <w:b/>
+                <w:bCs/>
+                <w:sz w:val="28"/>
+                <w:szCs w:val="28"/>
+              </w:rPr>
+            </w:pPr>
+            <w:r>
+              <w:rPr>
+                <w:b/>
+                <w:bCs/>
+                <w:sz w:val="28"/>
+                <w:szCs w:val="28"/>
+              </w:rPr>
+              <w:t>Nome Test Case</w:t>
+            </w:r>
+          </w:p>
+        </w:tc>
+        <w:tc>
+          <w:tcPr>
+            <w:tcW w:w="4814" w:type="dxa"/>
+          </w:tcPr>
+          <w:p>
+            <w:pPr>
+              <w:rPr>
+                <w:sz w:val="28"/>
+                <w:szCs w:val="28"/>
+              </w:rPr>
+            </w:pPr>
+            <w:r>
+              <w:rPr>
+                <w:sz w:val="28"/>
+                <w:szCs w:val="28"/>
+              </w:rPr>
+              <w:t>Test_</w:t>
+            </w:r>
+            <w:r>
+              <w:rPr>
+                <w:sz w:val="28"/>
+                <w:szCs w:val="28"/>
+              </w:rPr>
+              <w:t>InserisciRecensione</w:t>
+            </w:r>
+          </w:p>
+        </w:tc>
+      </w:tr>
+      <w:tr>
+        <w:tc>
+          <w:tcPr>
+            <w:tcW w:w="4814" w:type="dxa"/>
+            <w:shd w:val="clear" w:color="auto" w:fill="B4C6E7" w:themeFill="accent1" w:themeFillTint="66"/>
+          </w:tcPr>
+          <w:p>
+            <w:pPr>
+              <w:rPr>
+                <w:b/>
+                <w:bCs/>
+                <w:sz w:val="28"/>
+                <w:szCs w:val="28"/>
+              </w:rPr>
+            </w:pPr>
+            <w:r>
+              <w:rPr>
+                <w:b/>
+                <w:bCs/>
+                <w:sz w:val="28"/>
+                <w:szCs w:val="28"/>
+              </w:rPr>
+              <w:t>Codice Test Case</w:t>
+            </w:r>
+          </w:p>
+        </w:tc>
+        <w:tc>
+          <w:tcPr>
+            <w:tcW w:w="4814" w:type="dxa"/>
+          </w:tcPr>
+          <w:p>
+            <w:pPr>
+              <w:rPr>
+                <w:sz w:val="28"/>
+                <w:szCs w:val="28"/>
+              </w:rPr>
+            </w:pPr>
+            <w:r>
+              <w:rPr>
+                <w:sz w:val="28"/>
+                <w:szCs w:val="28"/>
+              </w:rPr>
+              <w:t xml:space="preserve">TC </w:t>
+            </w:r>
+            <w:r>
+              <w:rPr>
+                <w:sz w:val="28"/>
+                <w:szCs w:val="28"/>
+              </w:rPr>
+              <w:t>9</w:t>
+            </w:r>
+            <w:r>
+              <w:rPr>
+                <w:sz w:val="28"/>
+                <w:szCs w:val="28"/>
+              </w:rPr>
+              <w:t>.</w:t>
+            </w:r>
+            <w:r>
+              <w:rPr>
+                <w:sz w:val="28"/>
+                <w:szCs w:val="28"/>
+              </w:rPr>
+              <w:t>1</w:t>
+            </w:r>
+          </w:p>
+        </w:tc>
+      </w:tr>
+      <w:tr>
+        <w:tc>
+          <w:tcPr>
+            <w:tcW w:w="4814" w:type="dxa"/>
+            <w:shd w:val="clear" w:color="auto" w:fill="B4C6E7" w:themeFill="accent1" w:themeFillTint="66"/>
+          </w:tcPr>
+          <w:p>
+            <w:pPr>
+              <w:rPr>
+                <w:b/>
+                <w:bCs/>
+                <w:sz w:val="28"/>
+                <w:szCs w:val="28"/>
+              </w:rPr>
+            </w:pPr>
+            <w:r>
+              <w:rPr>
+                <w:b/>
+                <w:bCs/>
+                <w:sz w:val="28"/>
+                <w:szCs w:val="28"/>
+              </w:rPr>
+              <w:t xml:space="preserve">Input </w:t>
+            </w:r>
+          </w:p>
+        </w:tc>
+        <w:tc>
+          <w:tcPr>
+            <w:tcW w:w="4814" w:type="dxa"/>
+          </w:tcPr>
+          <w:p>
+            <w:pPr>
+              <w:rPr>
+                <w:sz w:val="28"/>
+                <w:szCs w:val="28"/>
+              </w:rPr>
+            </w:pPr>
+            <w:r>
+              <w:rPr>
+                <w:sz w:val="28"/>
+                <w:szCs w:val="28"/>
+              </w:rPr>
+              <w:t>Numero carta = “dew41ed”</w:t>
+            </w:r>
+          </w:p>
+          <w:p>
+            <w:pPr>
+              <w:rPr>
+                <w:sz w:val="28"/>
+                <w:szCs w:val="28"/>
+              </w:rPr>
+            </w:pPr>
+            <w:r>
+              <w:rPr>
+                <w:sz w:val="28"/>
+                <w:szCs w:val="28"/>
+              </w:rPr>
+              <w:t>Mese scadenza = “11”</w:t>
+            </w:r>
+          </w:p>
+          <w:p>
+            <w:pPr>
+              <w:rPr>
+                <w:sz w:val="28"/>
+                <w:szCs w:val="28"/>
+              </w:rPr>
+            </w:pPr>
+            <w:r>
+              <w:rPr>
+                <w:sz w:val="28"/>
+                <w:szCs w:val="28"/>
+              </w:rPr>
+              <w:t>Anno scadenza = “2025”</w:t>
+            </w:r>
+          </w:p>
+          <w:p>
+            <w:pPr>
+              <w:rPr>
+                <w:sz w:val="28"/>
+                <w:szCs w:val="28"/>
+              </w:rPr>
+            </w:pPr>
+            <w:r>
+              <w:rPr>
+                <w:sz w:val="28"/>
+                <w:szCs w:val="28"/>
+              </w:rPr>
+              <w:t>CVV = “845”</w:t>
+            </w:r>
+          </w:p>
+        </w:tc>
+      </w:tr>
+      <w:tr>
+        <w:trPr>
+          <w:trHeight w:val="178"/>
+        </w:trPr>
+        <w:tc>
+          <w:tcPr>
+            <w:tcW w:w="4814" w:type="dxa"/>
+            <w:shd w:val="clear" w:color="auto" w:fill="B4C6E7" w:themeFill="accent1" w:themeFillTint="66"/>
+          </w:tcPr>
+          <w:p>
+            <w:pPr>
+              <w:rPr>
+                <w:b/>
+                <w:bCs/>
+                <w:sz w:val="28"/>
+                <w:szCs w:val="28"/>
+              </w:rPr>
+            </w:pPr>
+            <w:r>
+              <w:rPr>
+                <w:b/>
+                <w:bCs/>
+                <w:sz w:val="28"/>
+                <w:szCs w:val="28"/>
+              </w:rPr>
+              <w:t>Oracolo</w:t>
+            </w:r>
+          </w:p>
+        </w:tc>
+        <w:tc>
+          <w:tcPr>
+            <w:tcW w:w="4814" w:type="dxa"/>
+          </w:tcPr>
+          <w:p>
+            <w:pPr>
+              <w:rPr>
+                <w:sz w:val="28"/>
+                <w:szCs w:val="28"/>
+              </w:rPr>
+            </w:pPr>
+            <w:r>
+              <w:rPr>
+                <w:rFonts w:cstheme="minorHAnsi"/>
+                <w:sz w:val="28"/>
+                <w:szCs w:val="28"/>
+              </w:rPr>
+              <w:t>Inserire numero carta correttamente</w:t>
+            </w:r>
+          </w:p>
+        </w:tc>
+      </w:tr>
+    </w:tbl>
+    <w:p/>
+    <w:p>
+      <w:pPr>
+        <w:rPr>
           <w:sz w:val="28"/>
           <w:szCs w:val="28"/>
         </w:rPr>
@@ -26070,7 +28638,14 @@
           <w:sz w:val="28"/>
           <w:szCs w:val="28"/>
         </w:rPr>
-        <w:t>, poiché i relativi casi di test non sono descrivibili con la modalità sovrastante</w:t>
+        <w:t>, poiché i relativi casi di tes</w:t>
+      </w:r>
+      <w:r>
+        <w:rPr>
+          <w:sz w:val="28"/>
+          <w:szCs w:val="28"/>
+        </w:rPr>
+        <w:t>t prevedono solamente una parte puramente pratica</w:t>
       </w:r>
       <w:r>
         <w:rPr>
@@ -26773,6 +29348,95 @@
     </w:lvl>
   </w:abstractNum>
   <w:abstractNum w:abstractNumId="4" w15:restartNumberingAfterBreak="0">
+    <w:nsid w:val="1DB01815"/>
+    <w:multiLevelType w:val="hybridMultilevel"/>
+    <w:tmpl w:val="DAAC7D30"/>
+    <w:lvl w:ilvl="0" w:tplc="0410000F">
+      <w:start w:val="1"/>
+      <w:numFmt w:val="decimal"/>
+      <w:lvlText w:val="%1."/>
+      <w:lvlJc w:val="left"/>
+      <w:pPr>
+        <w:ind w:left="720" w:hanging="360"/>
+      </w:pPr>
+      <w:rPr>
+        <w:rFonts w:hint="default"/>
+      </w:rPr>
+    </w:lvl>
+    <w:lvl w:ilvl="1" w:tplc="04100019" w:tentative="1">
+      <w:start w:val="1"/>
+      <w:numFmt w:val="lowerLetter"/>
+      <w:lvlText w:val="%2."/>
+      <w:lvlJc w:val="left"/>
+      <w:pPr>
+        <w:ind w:left="1440" w:hanging="360"/>
+      </w:pPr>
+    </w:lvl>
+    <w:lvl w:ilvl="2" w:tplc="0410001B" w:tentative="1">
+      <w:start w:val="1"/>
+      <w:numFmt w:val="lowerRoman"/>
+      <w:lvlText w:val="%3."/>
+      <w:lvlJc w:val="right"/>
+      <w:pPr>
+        <w:ind w:left="2160" w:hanging="180"/>
+      </w:pPr>
+    </w:lvl>
+    <w:lvl w:ilvl="3" w:tplc="0410000F" w:tentative="1">
+      <w:start w:val="1"/>
+      <w:numFmt w:val="decimal"/>
+      <w:lvlText w:val="%4."/>
+      <w:lvlJc w:val="left"/>
+      <w:pPr>
+        <w:ind w:left="2880" w:hanging="360"/>
+      </w:pPr>
+    </w:lvl>
+    <w:lvl w:ilvl="4" w:tplc="04100019" w:tentative="1">
+      <w:start w:val="1"/>
+      <w:numFmt w:val="lowerLetter"/>
+      <w:lvlText w:val="%5."/>
+      <w:lvlJc w:val="left"/>
+      <w:pPr>
+        <w:ind w:left="3600" w:hanging="360"/>
+      </w:pPr>
+    </w:lvl>
+    <w:lvl w:ilvl="5" w:tplc="0410001B" w:tentative="1">
+      <w:start w:val="1"/>
+      <w:numFmt w:val="lowerRoman"/>
+      <w:lvlText w:val="%6."/>
+      <w:lvlJc w:val="right"/>
+      <w:pPr>
+        <w:ind w:left="4320" w:hanging="180"/>
+      </w:pPr>
+    </w:lvl>
+    <w:lvl w:ilvl="6" w:tplc="0410000F" w:tentative="1">
+      <w:start w:val="1"/>
+      <w:numFmt w:val="decimal"/>
+      <w:lvlText w:val="%7."/>
+      <w:lvlJc w:val="left"/>
+      <w:pPr>
+        <w:ind w:left="5040" w:hanging="360"/>
+      </w:pPr>
+    </w:lvl>
+    <w:lvl w:ilvl="7" w:tplc="04100019" w:tentative="1">
+      <w:start w:val="1"/>
+      <w:numFmt w:val="lowerLetter"/>
+      <w:lvlText w:val="%8."/>
+      <w:lvlJc w:val="left"/>
+      <w:pPr>
+        <w:ind w:left="5760" w:hanging="360"/>
+      </w:pPr>
+    </w:lvl>
+    <w:lvl w:ilvl="8" w:tplc="0410001B" w:tentative="1">
+      <w:start w:val="1"/>
+      <w:numFmt w:val="lowerRoman"/>
+      <w:lvlText w:val="%9."/>
+      <w:lvlJc w:val="right"/>
+      <w:pPr>
+        <w:ind w:left="6480" w:hanging="180"/>
+      </w:pPr>
+    </w:lvl>
+  </w:abstractNum>
+  <w:abstractNum w:abstractNumId="5" w15:restartNumberingAfterBreak="0">
     <w:nsid w:val="229D20EC"/>
     <w:multiLevelType w:val="hybridMultilevel"/>
     <w:tmpl w:val="5F40967C"/>
@@ -26885,7 +29549,7 @@
       </w:rPr>
     </w:lvl>
   </w:abstractNum>
-  <w:abstractNum w:abstractNumId="5" w15:restartNumberingAfterBreak="0">
+  <w:abstractNum w:abstractNumId="6" w15:restartNumberingAfterBreak="0">
     <w:nsid w:val="24A74CAF"/>
     <w:multiLevelType w:val="hybridMultilevel"/>
     <w:tmpl w:val="55B0B98C"/>
@@ -26998,7 +29662,7 @@
       </w:rPr>
     </w:lvl>
   </w:abstractNum>
-  <w:abstractNum w:abstractNumId="6" w15:restartNumberingAfterBreak="0">
+  <w:abstractNum w:abstractNumId="7" w15:restartNumberingAfterBreak="0">
     <w:nsid w:val="3588582D"/>
     <w:multiLevelType w:val="hybridMultilevel"/>
     <w:tmpl w:val="E698D0B8"/>
@@ -27111,7 +29775,7 @@
       </w:rPr>
     </w:lvl>
   </w:abstractNum>
-  <w:abstractNum w:abstractNumId="7" w15:restartNumberingAfterBreak="0">
+  <w:abstractNum w:abstractNumId="8" w15:restartNumberingAfterBreak="0">
     <w:nsid w:val="40B348B0"/>
     <w:multiLevelType w:val="hybridMultilevel"/>
     <w:tmpl w:val="9286C100"/>
@@ -27224,7 +29888,7 @@
       </w:rPr>
     </w:lvl>
   </w:abstractNum>
-  <w:abstractNum w:abstractNumId="8" w15:restartNumberingAfterBreak="0">
+  <w:abstractNum w:abstractNumId="9" w15:restartNumberingAfterBreak="0">
     <w:nsid w:val="4B5A7527"/>
     <w:multiLevelType w:val="hybridMultilevel"/>
     <w:tmpl w:val="03F4EDB8"/>
@@ -27314,7 +29978,7 @@
       </w:pPr>
     </w:lvl>
   </w:abstractNum>
-  <w:abstractNum w:abstractNumId="9" w15:restartNumberingAfterBreak="0">
+  <w:abstractNum w:abstractNumId="10" w15:restartNumberingAfterBreak="0">
     <w:nsid w:val="59863B1D"/>
     <w:multiLevelType w:val="hybridMultilevel"/>
     <w:tmpl w:val="0D4A4406"/>
@@ -27427,7 +30091,7 @@
       </w:rPr>
     </w:lvl>
   </w:abstractNum>
-  <w:abstractNum w:abstractNumId="10" w15:restartNumberingAfterBreak="0">
+  <w:abstractNum w:abstractNumId="11" w15:restartNumberingAfterBreak="0">
     <w:nsid w:val="62A64B01"/>
     <w:multiLevelType w:val="hybridMultilevel"/>
     <w:tmpl w:val="69B0DC5A"/>
@@ -27540,7 +30204,7 @@
       </w:rPr>
     </w:lvl>
   </w:abstractNum>
-  <w:abstractNum w:abstractNumId="11" w15:restartNumberingAfterBreak="0">
+  <w:abstractNum w:abstractNumId="12" w15:restartNumberingAfterBreak="0">
     <w:nsid w:val="7DCE0F1D"/>
     <w:multiLevelType w:val="hybridMultilevel"/>
     <w:tmpl w:val="7D72DD0A"/>
@@ -27654,19 +30318,19 @@
     </w:lvl>
   </w:abstractNum>
   <w:num w:numId="1">
-    <w:abstractNumId w:val="8"/>
+    <w:abstractNumId w:val="9"/>
   </w:num>
   <w:num w:numId="2">
-    <w:abstractNumId w:val="6"/>
+    <w:abstractNumId w:val="7"/>
   </w:num>
   <w:num w:numId="3">
-    <w:abstractNumId w:val="7"/>
+    <w:abstractNumId w:val="8"/>
   </w:num>
   <w:num w:numId="4">
     <w:abstractNumId w:val="3"/>
   </w:num>
   <w:num w:numId="5">
-    <w:abstractNumId w:val="11"/>
+    <w:abstractNumId w:val="12"/>
   </w:num>
   <w:num w:numId="6">
     <w:abstractNumId w:val="2"/>
@@ -27675,19 +30339,22 @@
     <w:abstractNumId w:val="0"/>
   </w:num>
   <w:num w:numId="8">
-    <w:abstractNumId w:val="9"/>
+    <w:abstractNumId w:val="10"/>
   </w:num>
   <w:num w:numId="9">
+    <w:abstractNumId w:val="6"/>
+  </w:num>
+  <w:num w:numId="10">
     <w:abstractNumId w:val="5"/>
   </w:num>
-  <w:num w:numId="10">
-    <w:abstractNumId w:val="4"/>
-  </w:num>
   <w:num w:numId="11">
-    <w:abstractNumId w:val="10"/>
+    <w:abstractNumId w:val="11"/>
   </w:num>
   <w:num w:numId="12">
     <w:abstractNumId w:val="1"/>
+  </w:num>
+  <w:num w:numId="13">
+    <w:abstractNumId w:val="4"/>
   </w:num>
 </w:numbering>
 </file>

</xml_diff>

<commit_message>
modifiche a test plan
</commit_message>
<xml_diff>
--- a/Deliverables/TestPlan_GAP .docx
+++ b/Deliverables/TestPlan_GAP .docx
@@ -7507,6 +7507,13 @@
                 <w:sz w:val="28"/>
                 <w:szCs w:val="28"/>
               </w:rPr>
+              <w:t>.it</w:t>
+            </w:r>
+            <w:r>
+              <w:rPr>
+                <w:sz w:val="28"/>
+                <w:szCs w:val="28"/>
+              </w:rPr>
               <w:t>”</w:t>
             </w:r>
           </w:p>
@@ -15169,14 +15176,22 @@
               <w:rPr>
                 <w:sz w:val="28"/>
                 <w:szCs w:val="28"/>
-              </w:rPr>
-            </w:pPr>
-            <w:r>
-              <w:rPr>
-                <w:sz w:val="28"/>
-                <w:szCs w:val="28"/>
-              </w:rPr>
-              <w:t>Inserire campo nome</w:t>
+                <w:u w:val="single"/>
+              </w:rPr>
+            </w:pPr>
+            <w:r>
+              <w:rPr>
+                <w:sz w:val="28"/>
+                <w:szCs w:val="28"/>
+              </w:rPr>
+              <w:t xml:space="preserve">Inserire </w:t>
+            </w:r>
+            <w:r>
+              <w:rPr>
+                <w:sz w:val="28"/>
+                <w:szCs w:val="28"/>
+              </w:rPr>
+              <w:t>campo nome</w:t>
             </w:r>
           </w:p>
         </w:tc>
@@ -15730,7 +15745,6 @@
               </w:rPr>
               <w:t>Profondità = “</w:t>
             </w:r>
-            <w:proofErr w:type="spellStart"/>
             <w:r>
               <w:rPr>
                 <w:sz w:val="28"/>
@@ -15738,7 +15752,6 @@
               </w:rPr>
               <w:t>sdaxd</w:t>
             </w:r>
-            <w:proofErr w:type="spellEnd"/>
             <w:r>
               <w:rPr>
                 <w:sz w:val="28"/>
@@ -16068,7 +16081,21 @@
                 <w:sz w:val="28"/>
                 <w:szCs w:val="28"/>
               </w:rPr>
-              <w:t>Profondità = “250”</w:t>
+              <w:t>Profondità = “</w:t>
+            </w:r>
+            <w:r>
+              <w:rPr>
+                <w:sz w:val="28"/>
+                <w:szCs w:val="28"/>
+              </w:rPr>
+              <w:t>2</w:t>
+            </w:r>
+            <w:r>
+              <w:rPr>
+                <w:sz w:val="28"/>
+                <w:szCs w:val="28"/>
+              </w:rPr>
+              <w:t>50”</w:t>
             </w:r>
           </w:p>
           <w:p>
@@ -16085,7 +16112,6 @@
               </w:rPr>
               <w:t>Larghezza = “</w:t>
             </w:r>
-            <w:proofErr w:type="spellStart"/>
             <w:r>
               <w:rPr>
                 <w:sz w:val="28"/>
@@ -16093,7 +16119,6 @@
               </w:rPr>
               <w:t>ewdwed</w:t>
             </w:r>
-            <w:proofErr w:type="spellEnd"/>
             <w:r>
               <w:rPr>
                 <w:sz w:val="28"/>
@@ -16440,7 +16465,6 @@
               </w:rPr>
               <w:t>Quantita = “</w:t>
             </w:r>
-            <w:proofErr w:type="spellStart"/>
             <w:r>
               <w:rPr>
                 <w:sz w:val="28"/>
@@ -16448,7 +16472,6 @@
               </w:rPr>
               <w:t>asdx</w:t>
             </w:r>
-            <w:proofErr w:type="spellEnd"/>
             <w:r>
               <w:rPr>
                 <w:sz w:val="28"/>
@@ -16811,7 +16834,6 @@
               </w:rPr>
               <w:t>Sconto = “</w:t>
             </w:r>
-            <w:proofErr w:type="spellStart"/>
             <w:r>
               <w:rPr>
                 <w:sz w:val="28"/>
@@ -16819,7 +16841,6 @@
               </w:rPr>
               <w:t>wqd</w:t>
             </w:r>
-            <w:proofErr w:type="spellEnd"/>
             <w:r>
               <w:rPr>
                 <w:sz w:val="28"/>
@@ -17569,7 +17590,21 @@
                 <w:sz w:val="28"/>
                 <w:szCs w:val="28"/>
               </w:rPr>
-              <w:t>Sconto può variare tra 0 e 100</w:t>
+              <w:t xml:space="preserve">Sconto può variare tra </w:t>
+            </w:r>
+            <w:r>
+              <w:rPr>
+                <w:sz w:val="28"/>
+                <w:szCs w:val="28"/>
+              </w:rPr>
+              <w:t>1</w:t>
+            </w:r>
+            <w:r>
+              <w:rPr>
+                <w:sz w:val="28"/>
+                <w:szCs w:val="28"/>
+              </w:rPr>
+              <w:t xml:space="preserve"> e 100</w:t>
             </w:r>
           </w:p>
         </w:tc>
@@ -18909,7 +18944,21 @@
                 <w:sz w:val="28"/>
                 <w:szCs w:val="28"/>
               </w:rPr>
-              <w:t>Codice = “5”</w:t>
+              <w:t>Codice = “</w:t>
+            </w:r>
+            <w:r>
+              <w:rPr>
+                <w:sz w:val="28"/>
+                <w:szCs w:val="28"/>
+              </w:rPr>
+              <w:t>20</w:t>
+            </w:r>
+            <w:r>
+              <w:rPr>
+                <w:sz w:val="28"/>
+                <w:szCs w:val="28"/>
+              </w:rPr>
+              <w:t>”</w:t>
             </w:r>
           </w:p>
         </w:tc>
@@ -19397,6 +19446,16 @@
         </w:tc>
       </w:tr>
     </w:tbl>
+    <w:p>
+      <w:pPr>
+        <w:rPr>
+          <w:b/>
+          <w:bCs/>
+          <w:sz w:val="32"/>
+          <w:szCs w:val="32"/>
+        </w:rPr>
+      </w:pPr>
+    </w:p>
     <w:p>
       <w:pPr>
         <w:rPr>
@@ -20445,6 +20504,7 @@
                 <w:sz w:val="28"/>
                 <w:szCs w:val="28"/>
               </w:rPr>
+              <w:lastRenderedPageBreak/>
               <w:t>Parametro</w:t>
             </w:r>
             <w:r>
@@ -20490,7 +20550,6 @@
                 <w:sz w:val="28"/>
                 <w:szCs w:val="28"/>
               </w:rPr>
-              <w:lastRenderedPageBreak/>
               <w:t>Categoria</w:t>
             </w:r>
           </w:p>
@@ -22080,23 +22139,7 @@
                 <w:sz w:val="28"/>
                 <w:szCs w:val="28"/>
               </w:rPr>
-              <w:t>Prezzo = “</w:t>
-            </w:r>
-            <w:proofErr w:type="spellStart"/>
-            <w:r>
-              <w:rPr>
-                <w:sz w:val="28"/>
-                <w:szCs w:val="28"/>
-              </w:rPr>
-              <w:t>jg</w:t>
-            </w:r>
-            <w:proofErr w:type="spellEnd"/>
-            <w:r>
-              <w:rPr>
-                <w:sz w:val="28"/>
-                <w:szCs w:val="28"/>
-              </w:rPr>
-              <w:t>”</w:t>
+              <w:t>Prezzo = “jg”</w:t>
             </w:r>
           </w:p>
           <w:p>
@@ -22156,6 +22199,7 @@
                 <w:sz w:val="28"/>
                 <w:szCs w:val="28"/>
               </w:rPr>
+              <w:lastRenderedPageBreak/>
               <w:t>Oracolo</w:t>
             </w:r>
           </w:p>
@@ -22376,23 +22420,7 @@
                 <w:sz w:val="28"/>
                 <w:szCs w:val="28"/>
               </w:rPr>
-              <w:t>Sconto = “</w:t>
-            </w:r>
-            <w:proofErr w:type="spellStart"/>
-            <w:r>
-              <w:rPr>
-                <w:sz w:val="28"/>
-                <w:szCs w:val="28"/>
-              </w:rPr>
-              <w:t>wsq</w:t>
-            </w:r>
-            <w:proofErr w:type="spellEnd"/>
-            <w:r>
-              <w:rPr>
-                <w:sz w:val="28"/>
-                <w:szCs w:val="28"/>
-              </w:rPr>
-              <w:t>”</w:t>
+              <w:t>Sconto = “wsq”</w:t>
             </w:r>
           </w:p>
           <w:p>
@@ -22463,17 +22491,6 @@
         </w:tc>
       </w:tr>
     </w:tbl>
-    <w:p>
-      <w:pPr>
-        <w:rPr>
-          <w:b/>
-          <w:bCs/>
-          <w:color w:val="4472C4" w:themeColor="accent1"/>
-          <w:sz w:val="40"/>
-          <w:szCs w:val="40"/>
-        </w:rPr>
-      </w:pPr>
-    </w:p>
     <w:p>
       <w:pPr>
         <w:rPr>
@@ -22950,15 +22967,13 @@
               </w:rPr>
               <w:t>Quantità = “</w:t>
             </w:r>
-            <w:proofErr w:type="spellStart"/>
-            <w:r>
-              <w:rPr>
-                <w:sz w:val="28"/>
-                <w:szCs w:val="28"/>
+            <w:r>
+              <w:rPr>
+                <w:sz w:val="24"/>
+                <w:szCs w:val="24"/>
               </w:rPr>
               <w:t>wswq</w:t>
             </w:r>
-            <w:proofErr w:type="spellEnd"/>
             <w:r>
               <w:rPr>
                 <w:sz w:val="28"/>
@@ -23184,23 +23199,7 @@
                 <w:sz w:val="28"/>
                 <w:szCs w:val="28"/>
               </w:rPr>
-              <w:t>Codice = “</w:t>
-            </w:r>
-            <w:proofErr w:type="spellStart"/>
-            <w:r>
-              <w:rPr>
-                <w:sz w:val="28"/>
-                <w:szCs w:val="28"/>
-              </w:rPr>
-              <w:t>wsd</w:t>
-            </w:r>
-            <w:proofErr w:type="spellEnd"/>
-            <w:r>
-              <w:rPr>
-                <w:sz w:val="28"/>
-                <w:szCs w:val="28"/>
-              </w:rPr>
-              <w:t>”</w:t>
+              <w:t>Codice = “wsd”</w:t>
             </w:r>
           </w:p>
           <w:p>
@@ -23326,7 +23325,6 @@
     </w:p>
     <w:p>
       <w:pPr>
-        <w:spacing w:after="0" w:line="240" w:lineRule="auto"/>
         <w:rPr>
           <w:b/>
           <w:bCs/>
@@ -23335,10 +23333,7 @@
           <w:szCs w:val="40"/>
         </w:rPr>
       </w:pPr>
-    </w:p>
-    <w:p>
-      <w:pPr>
-        <w:spacing w:after="0" w:line="240" w:lineRule="auto"/>
+      <w:r>
         <w:rPr>
           <w:b/>
           <w:bCs/>
@@ -23346,98 +23341,7 @@
           <w:sz w:val="40"/>
           <w:szCs w:val="40"/>
         </w:rPr>
-      </w:pPr>
-    </w:p>
-    <w:p>
-      <w:pPr>
-        <w:spacing w:after="0" w:line="240" w:lineRule="auto"/>
-        <w:rPr>
-          <w:b/>
-          <w:bCs/>
-          <w:color w:val="4472C4" w:themeColor="accent1"/>
-          <w:sz w:val="40"/>
-          <w:szCs w:val="40"/>
-        </w:rPr>
-      </w:pPr>
-    </w:p>
-    <w:p>
-      <w:pPr>
-        <w:spacing w:after="0" w:line="240" w:lineRule="auto"/>
-        <w:rPr>
-          <w:b/>
-          <w:bCs/>
-          <w:color w:val="4472C4" w:themeColor="accent1"/>
-          <w:sz w:val="40"/>
-          <w:szCs w:val="40"/>
-        </w:rPr>
-      </w:pPr>
-    </w:p>
-    <w:p>
-      <w:pPr>
-        <w:spacing w:after="0" w:line="240" w:lineRule="auto"/>
-        <w:rPr>
-          <w:b/>
-          <w:bCs/>
-          <w:color w:val="4472C4" w:themeColor="accent1"/>
-          <w:sz w:val="40"/>
-          <w:szCs w:val="40"/>
-        </w:rPr>
-      </w:pPr>
-    </w:p>
-    <w:p>
-      <w:pPr>
-        <w:spacing w:after="0" w:line="240" w:lineRule="auto"/>
-        <w:rPr>
-          <w:b/>
-          <w:bCs/>
-          <w:color w:val="4472C4" w:themeColor="accent1"/>
-          <w:sz w:val="40"/>
-          <w:szCs w:val="40"/>
-        </w:rPr>
-      </w:pPr>
-    </w:p>
-    <w:p>
-      <w:pPr>
-        <w:spacing w:after="0" w:line="240" w:lineRule="auto"/>
-        <w:rPr>
-          <w:b/>
-          <w:bCs/>
-          <w:color w:val="4472C4" w:themeColor="accent1"/>
-          <w:sz w:val="40"/>
-          <w:szCs w:val="40"/>
-        </w:rPr>
-      </w:pPr>
-    </w:p>
-    <w:p>
-      <w:pPr>
-        <w:spacing w:after="0" w:line="240" w:lineRule="auto"/>
-        <w:rPr>
-          <w:b/>
-          <w:bCs/>
-          <w:color w:val="4472C4" w:themeColor="accent1"/>
-          <w:sz w:val="40"/>
-          <w:szCs w:val="40"/>
-        </w:rPr>
-      </w:pPr>
-    </w:p>
-    <w:p>
-      <w:pPr>
-        <w:rPr>
-          <w:b/>
-          <w:bCs/>
-          <w:color w:val="4472C4" w:themeColor="accent1"/>
-          <w:sz w:val="40"/>
-          <w:szCs w:val="40"/>
-        </w:rPr>
-      </w:pPr>
-      <w:r>
-        <w:rPr>
-          <w:b/>
-          <w:bCs/>
-          <w:color w:val="4472C4" w:themeColor="accent1"/>
-          <w:sz w:val="40"/>
-          <w:szCs w:val="40"/>
-        </w:rPr>
+        <w:lastRenderedPageBreak/>
         <w:t>Ricerca un prodotto</w:t>
       </w:r>
     </w:p>
@@ -24498,7 +24402,6 @@
                 <w:sz w:val="28"/>
                 <w:szCs w:val="28"/>
               </w:rPr>
-              <w:lastRenderedPageBreak/>
               <w:t>Codice Test Case</w:t>
             </w:r>
           </w:p>
@@ -24877,6 +24780,7 @@
           <w:sz w:val="40"/>
           <w:szCs w:val="40"/>
         </w:rPr>
+        <w:lastRenderedPageBreak/>
         <w:t>Inserisci carta e completa acquisto</w:t>
       </w:r>
     </w:p>
@@ -25911,7 +25815,6 @@
                 <w:sz w:val="28"/>
                 <w:szCs w:val="28"/>
               </w:rPr>
-              <w:lastRenderedPageBreak/>
               <w:t>Codice</w:t>
             </w:r>
           </w:p>
@@ -26122,7 +26025,35 @@
                 <w:sz w:val="28"/>
                 <w:szCs w:val="28"/>
               </w:rPr>
-              <w:t>Inserire mese scadenza carta correttamente</w:t>
+              <w:t>M</w:t>
+            </w:r>
+            <w:r>
+              <w:rPr>
+                <w:sz w:val="28"/>
+                <w:szCs w:val="28"/>
+              </w:rPr>
+              <w:t>ese scadenza</w:t>
+            </w:r>
+            <w:r>
+              <w:rPr>
+                <w:sz w:val="28"/>
+                <w:szCs w:val="28"/>
+              </w:rPr>
+              <w:t xml:space="preserve"> non</w:t>
+            </w:r>
+            <w:r>
+              <w:rPr>
+                <w:sz w:val="28"/>
+                <w:szCs w:val="28"/>
+              </w:rPr>
+              <w:t xml:space="preserve"> corrett</w:t>
+            </w:r>
+            <w:r>
+              <w:rPr>
+                <w:sz w:val="28"/>
+                <w:szCs w:val="28"/>
+              </w:rPr>
+              <w:t>o</w:t>
             </w:r>
           </w:p>
         </w:tc>
@@ -26184,7 +26115,35 @@
                 <w:sz w:val="28"/>
                 <w:szCs w:val="28"/>
               </w:rPr>
-              <w:t>Inserire anno scadenza carta correttamente</w:t>
+              <w:t>Anno</w:t>
+            </w:r>
+            <w:r>
+              <w:rPr>
+                <w:sz w:val="28"/>
+                <w:szCs w:val="28"/>
+              </w:rPr>
+              <w:t xml:space="preserve"> scadenza</w:t>
+            </w:r>
+            <w:r>
+              <w:rPr>
+                <w:sz w:val="28"/>
+                <w:szCs w:val="28"/>
+              </w:rPr>
+              <w:t xml:space="preserve"> non</w:t>
+            </w:r>
+            <w:r>
+              <w:rPr>
+                <w:sz w:val="28"/>
+                <w:szCs w:val="28"/>
+              </w:rPr>
+              <w:t xml:space="preserve"> corrett</w:t>
+            </w:r>
+            <w:r>
+              <w:rPr>
+                <w:sz w:val="28"/>
+                <w:szCs w:val="28"/>
+              </w:rPr>
+              <w:t>o</w:t>
             </w:r>
           </w:p>
         </w:tc>
@@ -26246,7 +26205,35 @@
                 <w:sz w:val="28"/>
                 <w:szCs w:val="28"/>
               </w:rPr>
-              <w:t>Inserire cvv carta correttamente</w:t>
+              <w:t>CVV</w:t>
+            </w:r>
+            <w:r>
+              <w:rPr>
+                <w:sz w:val="28"/>
+                <w:szCs w:val="28"/>
+              </w:rPr>
+              <w:t xml:space="preserve"> </w:t>
+            </w:r>
+            <w:r>
+              <w:rPr>
+                <w:sz w:val="28"/>
+                <w:szCs w:val="28"/>
+              </w:rPr>
+              <w:t>non</w:t>
+            </w:r>
+            <w:r>
+              <w:rPr>
+                <w:sz w:val="28"/>
+                <w:szCs w:val="28"/>
+              </w:rPr>
+              <w:t xml:space="preserve"> </w:t>
+            </w:r>
+            <w:r>
+              <w:rPr>
+                <w:sz w:val="28"/>
+                <w:szCs w:val="28"/>
+              </w:rPr>
+              <w:t>valido</w:t>
             </w:r>
           </w:p>
         </w:tc>
@@ -26308,7 +26295,42 @@
                 <w:sz w:val="28"/>
                 <w:szCs w:val="28"/>
               </w:rPr>
-              <w:t>Inserire numero carta correttamente</w:t>
+              <w:t>Numero</w:t>
+            </w:r>
+            <w:r>
+              <w:rPr>
+                <w:sz w:val="28"/>
+                <w:szCs w:val="28"/>
+              </w:rPr>
+              <w:t xml:space="preserve"> </w:t>
+            </w:r>
+            <w:r>
+              <w:rPr>
+                <w:sz w:val="28"/>
+                <w:szCs w:val="28"/>
+              </w:rPr>
+              <w:t>carta</w:t>
+            </w:r>
+            <w:r>
+              <w:rPr>
+                <w:sz w:val="28"/>
+                <w:szCs w:val="28"/>
+              </w:rPr>
+              <w:t xml:space="preserve"> non</w:t>
+            </w:r>
+            <w:r>
+              <w:rPr>
+                <w:sz w:val="28"/>
+                <w:szCs w:val="28"/>
+              </w:rPr>
+              <w:t xml:space="preserve"> corrett</w:t>
+            </w:r>
+            <w:r>
+              <w:rPr>
+                <w:sz w:val="28"/>
+                <w:szCs w:val="28"/>
+              </w:rPr>
+              <w:t>o</w:t>
             </w:r>
           </w:p>
         </w:tc>
@@ -26375,6 +26397,7 @@
           <w:sz w:val="32"/>
           <w:szCs w:val="32"/>
         </w:rPr>
+        <w:lastRenderedPageBreak/>
         <w:t>Test case</w:t>
       </w:r>
     </w:p>
@@ -27120,7 +27143,6 @@
                 <w:sz w:val="28"/>
                 <w:szCs w:val="28"/>
               </w:rPr>
-              <w:lastRenderedPageBreak/>
               <w:t>CVV = “845”</w:t>
             </w:r>
           </w:p>
@@ -27151,7 +27173,6 @@
                 <w:sz w:val="28"/>
                 <w:szCs w:val="28"/>
               </w:rPr>
-              <w:lastRenderedPageBreak/>
               <w:t>Oracolo</w:t>
             </w:r>
           </w:p>
@@ -27601,6 +27622,7 @@
                 <w:sz w:val="28"/>
                 <w:szCs w:val="28"/>
               </w:rPr>
+              <w:lastRenderedPageBreak/>
               <w:t xml:space="preserve">Input </w:t>
             </w:r>
           </w:p>
@@ -28394,7 +28416,6 @@
                 <w:sz w:val="28"/>
                 <w:szCs w:val="28"/>
               </w:rPr>
-              <w:lastRenderedPageBreak/>
               <w:t xml:space="preserve">Input </w:t>
             </w:r>
           </w:p>
@@ -28415,52 +28436,7 @@
                 <w:sz w:val="28"/>
                 <w:szCs w:val="28"/>
               </w:rPr>
-              <w:t>Numero carta = “dew41ed”</w:t>
-            </w:r>
-          </w:p>
-          <w:p>
-            <w:pPr>
-              <w:rPr>
-                <w:sz w:val="28"/>
-                <w:szCs w:val="28"/>
-              </w:rPr>
-            </w:pPr>
-            <w:r>
-              <w:rPr>
-                <w:sz w:val="28"/>
-                <w:szCs w:val="28"/>
-              </w:rPr>
-              <w:t>Mese scadenza = “11”</w:t>
-            </w:r>
-          </w:p>
-          <w:p>
-            <w:pPr>
-              <w:rPr>
-                <w:sz w:val="28"/>
-                <w:szCs w:val="28"/>
-              </w:rPr>
-            </w:pPr>
-            <w:r>
-              <w:rPr>
-                <w:sz w:val="28"/>
-                <w:szCs w:val="28"/>
-              </w:rPr>
-              <w:t>Anno scadenza = “2025”</w:t>
-            </w:r>
-          </w:p>
-          <w:p>
-            <w:pPr>
-              <w:rPr>
-                <w:sz w:val="28"/>
-                <w:szCs w:val="28"/>
-              </w:rPr>
-            </w:pPr>
-            <w:r>
-              <w:rPr>
-                <w:sz w:val="28"/>
-                <w:szCs w:val="28"/>
-              </w:rPr>
-              <w:t>CVV = “845”</w:t>
+              <w:t>“Ottimo prodotto!!”</w:t>
             </w:r>
           </w:p>
         </w:tc>
@@ -28511,13 +28487,231 @@
                 <w:sz w:val="28"/>
                 <w:szCs w:val="28"/>
               </w:rPr>
-              <w:t>Inserire numero carta correttamente</w:t>
+              <w:t>Inserimento corretto della recensione</w:t>
             </w:r>
           </w:p>
         </w:tc>
       </w:tr>
     </w:tbl>
     <w:p/>
+    <w:tbl>
+      <w:tblPr>
+        <w:tblStyle w:val="Grigliatabella"/>
+        <w:tblW w:w="0" w:type="auto"/>
+        <w:tblLook w:val="04A0" w:firstRow="1" w:lastRow="0" w:firstColumn="1" w:lastColumn="0" w:noHBand="0" w:noVBand="1"/>
+      </w:tblPr>
+      <w:tblGrid>
+        <w:gridCol w:w="4814"/>
+        <w:gridCol w:w="4814"/>
+      </w:tblGrid>
+      <w:tr>
+        <w:tc>
+          <w:tcPr>
+            <w:tcW w:w="4814" w:type="dxa"/>
+            <w:shd w:val="clear" w:color="auto" w:fill="B4C6E7" w:themeFill="accent1" w:themeFillTint="66"/>
+          </w:tcPr>
+          <w:p>
+            <w:pPr>
+              <w:rPr>
+                <w:b/>
+                <w:bCs/>
+                <w:sz w:val="28"/>
+                <w:szCs w:val="28"/>
+              </w:rPr>
+            </w:pPr>
+            <w:r>
+              <w:rPr>
+                <w:b/>
+                <w:bCs/>
+                <w:sz w:val="28"/>
+                <w:szCs w:val="28"/>
+              </w:rPr>
+              <w:t>Nome Test Case</w:t>
+            </w:r>
+          </w:p>
+        </w:tc>
+        <w:tc>
+          <w:tcPr>
+            <w:tcW w:w="4814" w:type="dxa"/>
+          </w:tcPr>
+          <w:p>
+            <w:pPr>
+              <w:rPr>
+                <w:sz w:val="28"/>
+                <w:szCs w:val="28"/>
+              </w:rPr>
+            </w:pPr>
+            <w:r>
+              <w:rPr>
+                <w:sz w:val="28"/>
+                <w:szCs w:val="28"/>
+              </w:rPr>
+              <w:t>Test_InserisciRecensione</w:t>
+            </w:r>
+          </w:p>
+        </w:tc>
+      </w:tr>
+      <w:tr>
+        <w:tc>
+          <w:tcPr>
+            <w:tcW w:w="4814" w:type="dxa"/>
+            <w:shd w:val="clear" w:color="auto" w:fill="B4C6E7" w:themeFill="accent1" w:themeFillTint="66"/>
+          </w:tcPr>
+          <w:p>
+            <w:pPr>
+              <w:rPr>
+                <w:b/>
+                <w:bCs/>
+                <w:sz w:val="28"/>
+                <w:szCs w:val="28"/>
+              </w:rPr>
+            </w:pPr>
+            <w:r>
+              <w:rPr>
+                <w:b/>
+                <w:bCs/>
+                <w:sz w:val="28"/>
+                <w:szCs w:val="28"/>
+              </w:rPr>
+              <w:t>Codice Test Case</w:t>
+            </w:r>
+          </w:p>
+        </w:tc>
+        <w:tc>
+          <w:tcPr>
+            <w:tcW w:w="4814" w:type="dxa"/>
+          </w:tcPr>
+          <w:p>
+            <w:pPr>
+              <w:rPr>
+                <w:sz w:val="28"/>
+                <w:szCs w:val="28"/>
+              </w:rPr>
+            </w:pPr>
+            <w:r>
+              <w:rPr>
+                <w:sz w:val="28"/>
+                <w:szCs w:val="28"/>
+              </w:rPr>
+              <w:t>TC 9.</w:t>
+            </w:r>
+            <w:r>
+              <w:rPr>
+                <w:sz w:val="28"/>
+                <w:szCs w:val="28"/>
+              </w:rPr>
+              <w:t>2</w:t>
+            </w:r>
+          </w:p>
+        </w:tc>
+      </w:tr>
+      <w:tr>
+        <w:tc>
+          <w:tcPr>
+            <w:tcW w:w="4814" w:type="dxa"/>
+            <w:shd w:val="clear" w:color="auto" w:fill="B4C6E7" w:themeFill="accent1" w:themeFillTint="66"/>
+          </w:tcPr>
+          <w:p>
+            <w:pPr>
+              <w:rPr>
+                <w:b/>
+                <w:bCs/>
+                <w:sz w:val="28"/>
+                <w:szCs w:val="28"/>
+              </w:rPr>
+            </w:pPr>
+            <w:r>
+              <w:rPr>
+                <w:b/>
+                <w:bCs/>
+                <w:sz w:val="28"/>
+                <w:szCs w:val="28"/>
+              </w:rPr>
+              <w:t xml:space="preserve">Input </w:t>
+            </w:r>
+          </w:p>
+        </w:tc>
+        <w:tc>
+          <w:tcPr>
+            <w:tcW w:w="4814" w:type="dxa"/>
+          </w:tcPr>
+          <w:p>
+            <w:pPr>
+              <w:rPr>
+                <w:sz w:val="28"/>
+                <w:szCs w:val="28"/>
+              </w:rPr>
+            </w:pPr>
+            <w:r>
+              <w:rPr>
+                <w:sz w:val="28"/>
+                <w:szCs w:val="28"/>
+              </w:rPr>
+              <w:t>“”</w:t>
+            </w:r>
+          </w:p>
+        </w:tc>
+      </w:tr>
+      <w:tr>
+        <w:trPr>
+          <w:trHeight w:val="178"/>
+        </w:trPr>
+        <w:tc>
+          <w:tcPr>
+            <w:tcW w:w="4814" w:type="dxa"/>
+            <w:shd w:val="clear" w:color="auto" w:fill="B4C6E7" w:themeFill="accent1" w:themeFillTint="66"/>
+          </w:tcPr>
+          <w:p>
+            <w:pPr>
+              <w:rPr>
+                <w:b/>
+                <w:bCs/>
+                <w:sz w:val="28"/>
+                <w:szCs w:val="28"/>
+              </w:rPr>
+            </w:pPr>
+            <w:r>
+              <w:rPr>
+                <w:b/>
+                <w:bCs/>
+                <w:sz w:val="28"/>
+                <w:szCs w:val="28"/>
+              </w:rPr>
+              <w:t>Oracolo</w:t>
+            </w:r>
+          </w:p>
+        </w:tc>
+        <w:tc>
+          <w:tcPr>
+            <w:tcW w:w="4814" w:type="dxa"/>
+          </w:tcPr>
+          <w:p>
+            <w:pPr>
+              <w:rPr>
+                <w:sz w:val="28"/>
+                <w:szCs w:val="28"/>
+              </w:rPr>
+            </w:pPr>
+            <w:r>
+              <w:rPr>
+                <w:rFonts w:cstheme="minorHAnsi"/>
+                <w:sz w:val="28"/>
+                <w:szCs w:val="28"/>
+              </w:rPr>
+              <w:t>Non è possibile inserire un campo vuoto</w:t>
+            </w:r>
+          </w:p>
+        </w:tc>
+      </w:tr>
+    </w:tbl>
+    <w:p>
+      <w:pPr>
+        <w:rPr>
+          <w:sz w:val="28"/>
+          <w:szCs w:val="28"/>
+        </w:rPr>
+      </w:pPr>
+    </w:p>
     <w:p>
       <w:pPr>
         <w:rPr>
@@ -28552,6 +28746,228 @@
           <w:szCs w:val="28"/>
         </w:rPr>
         <w:t>.</w:t>
+      </w:r>
+    </w:p>
+    <w:p>
+      <w:pPr>
+        <w:rPr>
+          <w:sz w:val="28"/>
+          <w:szCs w:val="28"/>
+        </w:rPr>
+      </w:pPr>
+      <w:r>
+        <w:rPr>
+          <w:sz w:val="28"/>
+          <w:szCs w:val="28"/>
+        </w:rPr>
+        <w:t xml:space="preserve">In </w:t>
+      </w:r>
+      <w:r>
+        <w:rPr>
+          <w:sz w:val="28"/>
+          <w:szCs w:val="28"/>
+        </w:rPr>
+        <w:t>dettaglio</w:t>
+      </w:r>
+      <w:r>
+        <w:rPr>
+          <w:sz w:val="28"/>
+          <w:szCs w:val="28"/>
+        </w:rPr>
+        <w:t xml:space="preserve"> </w:t>
+      </w:r>
+      <w:r>
+        <w:rPr>
+          <w:sz w:val="28"/>
+          <w:szCs w:val="28"/>
+        </w:rPr>
+        <w:t>mancano da valutare i seguenti test cases</w:t>
+      </w:r>
+      <w:r>
+        <w:rPr>
+          <w:sz w:val="28"/>
+          <w:szCs w:val="28"/>
+        </w:rPr>
+        <w:t>:</w:t>
+      </w:r>
+    </w:p>
+    <w:p>
+      <w:pPr>
+        <w:pStyle w:val="Paragrafoelenco"/>
+        <w:numPr>
+          <w:ilvl w:val="0"/>
+          <w:numId w:val="5"/>
+        </w:numPr>
+        <w:rPr>
+          <w:sz w:val="28"/>
+          <w:szCs w:val="28"/>
+        </w:rPr>
+      </w:pPr>
+      <w:r>
+        <w:rPr>
+          <w:sz w:val="28"/>
+          <w:szCs w:val="28"/>
+        </w:rPr>
+        <w:t>Aggiungi prodotto al carrello</w:t>
+      </w:r>
+      <w:r>
+        <w:rPr>
+          <w:sz w:val="28"/>
+          <w:szCs w:val="28"/>
+        </w:rPr>
+        <w:t xml:space="preserve"> (Caso di test: 10.1)</w:t>
+      </w:r>
+    </w:p>
+    <w:p>
+      <w:pPr>
+        <w:pStyle w:val="Paragrafoelenco"/>
+        <w:numPr>
+          <w:ilvl w:val="0"/>
+          <w:numId w:val="5"/>
+        </w:numPr>
+        <w:rPr>
+          <w:sz w:val="28"/>
+          <w:szCs w:val="28"/>
+        </w:rPr>
+      </w:pPr>
+      <w:r>
+        <w:rPr>
+          <w:sz w:val="28"/>
+          <w:szCs w:val="28"/>
+        </w:rPr>
+        <w:t>Rimuovi prodotto dal carrello</w:t>
+      </w:r>
+      <w:r>
+        <w:rPr>
+          <w:sz w:val="28"/>
+          <w:szCs w:val="28"/>
+        </w:rPr>
+        <w:t xml:space="preserve"> </w:t>
+      </w:r>
+      <w:r>
+        <w:rPr>
+          <w:sz w:val="28"/>
+          <w:szCs w:val="28"/>
+        </w:rPr>
+        <w:t xml:space="preserve">(Caso di test: </w:t>
+      </w:r>
+      <w:r>
+        <w:rPr>
+          <w:sz w:val="28"/>
+          <w:szCs w:val="28"/>
+        </w:rPr>
+        <w:t>10</w:t>
+      </w:r>
+      <w:r>
+        <w:rPr>
+          <w:sz w:val="28"/>
+          <w:szCs w:val="28"/>
+        </w:rPr>
+        <w:t>.</w:t>
+      </w:r>
+      <w:r>
+        <w:rPr>
+          <w:sz w:val="28"/>
+          <w:szCs w:val="28"/>
+        </w:rPr>
+        <w:t>2</w:t>
+      </w:r>
+      <w:r>
+        <w:rPr>
+          <w:sz w:val="28"/>
+          <w:szCs w:val="28"/>
+        </w:rPr>
+        <w:t>)</w:t>
+      </w:r>
+    </w:p>
+    <w:p>
+      <w:pPr>
+        <w:pStyle w:val="Paragrafoelenco"/>
+        <w:numPr>
+          <w:ilvl w:val="0"/>
+          <w:numId w:val="5"/>
+        </w:numPr>
+        <w:rPr>
+          <w:sz w:val="28"/>
+          <w:szCs w:val="28"/>
+        </w:rPr>
+      </w:pPr>
+      <w:r>
+        <w:rPr>
+          <w:sz w:val="28"/>
+          <w:szCs w:val="28"/>
+        </w:rPr>
+        <w:t>Aumenta quantità di un prodotto nel carrello</w:t>
+      </w:r>
+      <w:r>
+        <w:rPr>
+          <w:sz w:val="28"/>
+          <w:szCs w:val="28"/>
+        </w:rPr>
+        <w:t xml:space="preserve">  </w:t>
+      </w:r>
+      <w:r>
+        <w:rPr>
+          <w:sz w:val="28"/>
+          <w:szCs w:val="28"/>
+        </w:rPr>
+        <w:t xml:space="preserve">(Caso di test: </w:t>
+      </w:r>
+      <w:r>
+        <w:rPr>
+          <w:sz w:val="28"/>
+          <w:szCs w:val="28"/>
+        </w:rPr>
+        <w:t>10</w:t>
+      </w:r>
+      <w:r>
+        <w:rPr>
+          <w:sz w:val="28"/>
+          <w:szCs w:val="28"/>
+        </w:rPr>
+        <w:t>.</w:t>
+      </w:r>
+      <w:r>
+        <w:rPr>
+          <w:sz w:val="28"/>
+          <w:szCs w:val="28"/>
+        </w:rPr>
+        <w:t>3</w:t>
+      </w:r>
+      <w:r>
+        <w:rPr>
+          <w:sz w:val="28"/>
+          <w:szCs w:val="28"/>
+        </w:rPr>
+        <w:t>)</w:t>
+      </w:r>
+    </w:p>
+    <w:p>
+      <w:pPr>
+        <w:pStyle w:val="Paragrafoelenco"/>
+        <w:numPr>
+          <w:ilvl w:val="0"/>
+          <w:numId w:val="5"/>
+        </w:numPr>
+        <w:rPr>
+          <w:sz w:val="28"/>
+          <w:szCs w:val="28"/>
+        </w:rPr>
+      </w:pPr>
+      <w:r>
+        <w:rPr>
+          <w:sz w:val="28"/>
+          <w:szCs w:val="28"/>
+        </w:rPr>
+        <w:lastRenderedPageBreak/>
+        <w:t>Diminuisci quantità di un prodotto nel carrello (Caso di test: 10.4</w:t>
+      </w:r>
+      <w:r>
+        <w:rPr>
+          <w:sz w:val="28"/>
+          <w:szCs w:val="28"/>
+        </w:rPr>
+        <w:t>).</w:t>
       </w:r>
     </w:p>
     <w:sectPr>

</xml_diff>

<commit_message>
Modifiche al Test Execution ed al test Plan
</commit_message>
<xml_diff>
--- a/Deliverables/TestPlan_GAP .docx
+++ b/Deliverables/TestPlan_GAP .docx
@@ -9070,7 +9070,21 @@
                 <w:sz w:val="28"/>
                 <w:szCs w:val="28"/>
               </w:rPr>
-              <w:t>messaggio di errore “email esistente”</w:t>
+              <w:t>messaggio di errore “</w:t>
+            </w:r>
+            <w:r>
+              <w:rPr>
+                <w:sz w:val="28"/>
+                <w:szCs w:val="28"/>
+              </w:rPr>
+              <w:t>Non è possibile registrarsi con questa email</w:t>
+            </w:r>
+            <w:r>
+              <w:rPr>
+                <w:sz w:val="28"/>
+                <w:szCs w:val="28"/>
+              </w:rPr>
+              <w:t>”</w:t>
             </w:r>
           </w:p>
         </w:tc>
@@ -9527,7 +9541,6 @@
                 <w:sz w:val="28"/>
                 <w:szCs w:val="28"/>
               </w:rPr>
-              <w:lastRenderedPageBreak/>
               <w:t>Nome Test Case</w:t>
             </w:r>
           </w:p>
@@ -10297,7 +10310,6 @@
                 <w:sz w:val="28"/>
                 <w:szCs w:val="28"/>
               </w:rPr>
-              <w:lastRenderedPageBreak/>
               <w:t>Nome Test Case</w:t>
             </w:r>
           </w:p>
@@ -10588,7 +10600,21 @@
                 <w:sz w:val="28"/>
                 <w:szCs w:val="28"/>
               </w:rPr>
-              <w:t xml:space="preserve"> e visualizzato il messaggio “”</w:t>
+              <w:t xml:space="preserve"> e visualizzato il messaggio “</w:t>
+            </w:r>
+            <w:r>
+              <w:rPr>
+                <w:sz w:val="28"/>
+                <w:szCs w:val="28"/>
+              </w:rPr>
+              <w:t>Cf Errato</w:t>
+            </w:r>
+            <w:r>
+              <w:rPr>
+                <w:sz w:val="28"/>
+                <w:szCs w:val="28"/>
+              </w:rPr>
+              <w:t>”</w:t>
             </w:r>
           </w:p>
         </w:tc>
@@ -10917,14 +10943,12 @@
               <w:rPr>
                 <w:sz w:val="28"/>
                 <w:szCs w:val="28"/>
-                <w:u w:val="single"/>
-              </w:rPr>
-            </w:pPr>
-            <w:r>
-              <w:rPr>
-                <w:sz w:val="28"/>
-                <w:szCs w:val="28"/>
-                <w:u w:val="single"/>
+              </w:rPr>
+            </w:pPr>
+            <w:r>
+              <w:rPr>
+                <w:sz w:val="28"/>
+                <w:szCs w:val="28"/>
               </w:rPr>
               <w:t>Inserire campo indirizzo</w:t>
             </w:r>
@@ -11203,7 +11227,6 @@
           <w:sz w:val="32"/>
           <w:szCs w:val="32"/>
         </w:rPr>
-        <w:lastRenderedPageBreak/>
         <w:t>Test frame</w:t>
       </w:r>
     </w:p>
@@ -11827,7 +11850,21 @@
                 <w:sz w:val="28"/>
                 <w:szCs w:val="28"/>
               </w:rPr>
-              <w:t>Password = “Marco24”</w:t>
+              <w:t>Password = “</w:t>
+            </w:r>
+            <w:r>
+              <w:rPr>
+                <w:sz w:val="28"/>
+                <w:szCs w:val="28"/>
+              </w:rPr>
+              <w:t>cuao</w:t>
+            </w:r>
+            <w:r>
+              <w:rPr>
+                <w:sz w:val="28"/>
+                <w:szCs w:val="28"/>
+              </w:rPr>
+              <w:t>”</w:t>
             </w:r>
           </w:p>
         </w:tc>
@@ -11877,7 +11914,36 @@
                 <w:sz w:val="28"/>
                 <w:szCs w:val="28"/>
               </w:rPr>
-              <w:t>Registrazione effettuata</w:t>
+              <w:t>Viene restituito il messaggio di errore</w:t>
+            </w:r>
+          </w:p>
+          <w:p>
+            <w:pPr>
+              <w:rPr>
+                <w:sz w:val="28"/>
+                <w:szCs w:val="28"/>
+              </w:rPr>
+            </w:pPr>
+            <w:r>
+              <w:rPr>
+                <w:sz w:val="28"/>
+                <w:szCs w:val="28"/>
+              </w:rPr>
+              <w:t>“</w:t>
+            </w:r>
+            <w:r>
+              <w:rPr>
+                <w:sz w:val="28"/>
+                <w:szCs w:val="28"/>
+              </w:rPr>
+              <w:t>Inserire password correttamente</w:t>
+            </w:r>
+            <w:r>
+              <w:rPr>
+                <w:sz w:val="28"/>
+                <w:szCs w:val="28"/>
+              </w:rPr>
+              <w:t>”</w:t>
             </w:r>
           </w:p>
         </w:tc>
@@ -12257,6 +12323,7 @@
                 <w:sz w:val="28"/>
                 <w:szCs w:val="28"/>
               </w:rPr>
+              <w:lastRenderedPageBreak/>
               <w:t>Categoria</w:t>
             </w:r>
           </w:p>
@@ -12395,7 +12462,6 @@
                 <w:sz w:val="28"/>
                 <w:szCs w:val="28"/>
               </w:rPr>
-              <w:lastRenderedPageBreak/>
               <w:t>2.</w:t>
             </w:r>
             <w:r>
@@ -13980,6 +14046,7 @@
                 <w:sz w:val="28"/>
                 <w:szCs w:val="28"/>
               </w:rPr>
+              <w:lastRenderedPageBreak/>
               <w:t>Parametro</w:t>
             </w:r>
             <w:r>
@@ -14016,7 +14083,6 @@
                 <w:sz w:val="28"/>
                 <w:szCs w:val="28"/>
               </w:rPr>
-              <w:lastRenderedPageBreak/>
               <w:t>Categoria</w:t>
             </w:r>
           </w:p>
@@ -15328,6 +15394,7 @@
                 <w:sz w:val="28"/>
                 <w:szCs w:val="28"/>
               </w:rPr>
+              <w:lastRenderedPageBreak/>
               <w:t>Quantita = “</w:t>
             </w:r>
             <w:r>
@@ -15357,7 +15424,6 @@
                 <w:sz w:val="28"/>
                 <w:szCs w:val="28"/>
               </w:rPr>
-              <w:lastRenderedPageBreak/>
               <w:t>Prezzo = “</w:t>
             </w:r>
             <w:r>
@@ -15475,14 +15541,7 @@
                 <w:sz w:val="28"/>
                 <w:szCs w:val="28"/>
               </w:rPr>
-              <w:t xml:space="preserve">Inserire </w:t>
-            </w:r>
-            <w:r>
-              <w:rPr>
-                <w:sz w:val="28"/>
-                <w:szCs w:val="28"/>
-              </w:rPr>
-              <w:t>campo nome</w:t>
+              <w:t>Elemento nome non presente</w:t>
             </w:r>
           </w:p>
         </w:tc>
@@ -15820,7 +15879,21 @@
                 <w:sz w:val="28"/>
                 <w:szCs w:val="28"/>
               </w:rPr>
-              <w:t>Progetto aggiunto correttamente</w:t>
+              <w:t xml:space="preserve">Progetto </w:t>
+            </w:r>
+            <w:r>
+              <w:rPr>
+                <w:sz w:val="28"/>
+                <w:szCs w:val="28"/>
+              </w:rPr>
+              <w:t>inserito</w:t>
+            </w:r>
+            <w:r>
+              <w:rPr>
+                <w:sz w:val="28"/>
+                <w:szCs w:val="28"/>
+              </w:rPr>
+              <w:t xml:space="preserve"> correttamente</w:t>
             </w:r>
           </w:p>
         </w:tc>
@@ -16459,6 +16532,7 @@
                 <w:sz w:val="28"/>
                 <w:szCs w:val="28"/>
               </w:rPr>
+              <w:lastRenderedPageBreak/>
               <w:t>Sconto = “14”</w:t>
             </w:r>
           </w:p>
@@ -16474,7 +16548,6 @@
                 <w:sz w:val="28"/>
                 <w:szCs w:val="28"/>
               </w:rPr>
-              <w:lastRenderedPageBreak/>
               <w:t>Materiali selezionati</w:t>
             </w:r>
           </w:p>
@@ -17471,6 +17544,7 @@
                 <w:sz w:val="28"/>
                 <w:szCs w:val="28"/>
               </w:rPr>
+              <w:lastRenderedPageBreak/>
               <w:t>Sconto = “14”</w:t>
             </w:r>
           </w:p>
@@ -17486,7 +17560,6 @@
                 <w:sz w:val="28"/>
                 <w:szCs w:val="28"/>
               </w:rPr>
-              <w:lastRenderedPageBreak/>
               <w:t xml:space="preserve">Materiali </w:t>
             </w:r>
             <w:r>
@@ -18143,7 +18216,6 @@
               </w:rPr>
               <w:t>Prezzo = “</w:t>
             </w:r>
-            <w:proofErr w:type="spellStart"/>
             <w:r>
               <w:rPr>
                 <w:sz w:val="28"/>
@@ -18151,7 +18223,6 @@
               </w:rPr>
               <w:t>ewsqd</w:t>
             </w:r>
-            <w:proofErr w:type="spellEnd"/>
             <w:r>
               <w:rPr>
                 <w:sz w:val="28"/>
@@ -18659,6 +18730,7 @@
                 <w:sz w:val="28"/>
                 <w:szCs w:val="28"/>
               </w:rPr>
+              <w:lastRenderedPageBreak/>
               <w:t>2.</w:t>
             </w:r>
             <w:r>
@@ -19724,14 +19796,14 @@
                 <w:sz w:val="28"/>
                 <w:szCs w:val="28"/>
               </w:rPr>
-              <w:t>Inserire valore numerico</w:t>
-            </w:r>
-            <w:r>
-              <w:rPr>
-                <w:sz w:val="28"/>
-                <w:szCs w:val="28"/>
-              </w:rPr>
-              <w:t xml:space="preserve"> corretto</w:t>
+              <w:t>Inserire valore numeric</w:t>
+            </w:r>
+            <w:r>
+              <w:rPr>
+                <w:sz w:val="28"/>
+                <w:szCs w:val="28"/>
+              </w:rPr>
+              <w:t>i</w:t>
             </w:r>
           </w:p>
         </w:tc>
@@ -21975,14 +22047,7 @@
                 <w:sz w:val="28"/>
                 <w:szCs w:val="28"/>
               </w:rPr>
-              <w:t>Modifica</w:t>
-            </w:r>
-            <w:r>
-              <w:rPr>
-                <w:sz w:val="28"/>
-                <w:szCs w:val="28"/>
-              </w:rPr>
-              <w:t xml:space="preserve"> con successo</w:t>
+              <w:t>Modifica avvenuta con successo</w:t>
             </w:r>
           </w:p>
         </w:tc>
@@ -22412,6 +22477,7 @@
                 <w:szCs w:val="28"/>
               </w:rPr>
             </w:pPr>
+            <w:bookmarkStart w:id="0" w:name="_Hlk91785354"/>
             <w:r>
               <w:rPr>
                 <w:sz w:val="28"/>
@@ -22464,6 +22530,7 @@
               </w:rPr>
               <w:t>Quantità = “45”</w:t>
             </w:r>
+            <w:bookmarkEnd w:id="0"/>
           </w:p>
         </w:tc>
       </w:tr>
@@ -22512,7 +22579,7 @@
                 <w:sz w:val="28"/>
                 <w:szCs w:val="28"/>
               </w:rPr>
-              <w:t>Inserire valori numerici corretti</w:t>
+              <w:t>Inserire valori numerici</w:t>
             </w:r>
           </w:p>
         </w:tc>
@@ -22777,7 +22844,7 @@
                 <w:sz w:val="28"/>
                 <w:szCs w:val="28"/>
               </w:rPr>
-              <w:t>Inserire valori numerici corretti</w:t>
+              <w:t>Inserire valori numerici</w:t>
             </w:r>
           </w:p>
         </w:tc>
@@ -23042,7 +23109,14 @@
                 <w:sz w:val="28"/>
                 <w:szCs w:val="28"/>
               </w:rPr>
-              <w:t>Inserire valore sconto da 1 a 99</w:t>
+              <w:t xml:space="preserve">Inserire valore sconto da 1 a </w:t>
+            </w:r>
+            <w:r>
+              <w:rPr>
+                <w:sz w:val="28"/>
+                <w:szCs w:val="28"/>
+              </w:rPr>
+              <w:t>100</w:t>
             </w:r>
           </w:p>
         </w:tc>
@@ -23322,7 +23396,7 @@
                 <w:sz w:val="28"/>
                 <w:szCs w:val="28"/>
               </w:rPr>
-              <w:t>Inserire valori numerici corretti</w:t>
+              <w:t>Inserire valori numerici</w:t>
             </w:r>
           </w:p>
         </w:tc>
@@ -23587,7 +23661,7 @@
                 <w:sz w:val="28"/>
                 <w:szCs w:val="28"/>
               </w:rPr>
-              <w:t>Inserire valori numerici corretti</w:t>
+              <w:t>Inserire valori numerici</w:t>
             </w:r>
           </w:p>
         </w:tc>
@@ -24814,17 +24888,40 @@
           <w:p>
             <w:pPr>
               <w:rPr>
-                <w:sz w:val="28"/>
-                <w:szCs w:val="28"/>
-              </w:rPr>
-            </w:pPr>
-            <w:r>
-              <w:rPr>
                 <w:rFonts w:cstheme="minorHAnsi"/>
                 <w:sz w:val="28"/>
                 <w:szCs w:val="28"/>
               </w:rPr>
-              <w:t>Non è possibile inserire un campo vuoto</w:t>
+            </w:pPr>
+            <w:r>
+              <w:rPr>
+                <w:rFonts w:cstheme="minorHAnsi"/>
+                <w:sz w:val="28"/>
+                <w:szCs w:val="28"/>
+              </w:rPr>
+              <w:t xml:space="preserve">Viene visualizzato il messaggio </w:t>
+            </w:r>
+          </w:p>
+          <w:p>
+            <w:pPr>
+              <w:rPr>
+                <w:sz w:val="28"/>
+                <w:szCs w:val="28"/>
+              </w:rPr>
+            </w:pPr>
+            <w:r>
+              <w:rPr>
+                <w:sz w:val="28"/>
+                <w:szCs w:val="28"/>
+              </w:rPr>
+              <w:t xml:space="preserve">“compila questo campo” e </w:t>
+            </w:r>
+            <w:r>
+              <w:rPr>
+                <w:sz w:val="28"/>
+                <w:szCs w:val="28"/>
+              </w:rPr>
+              <w:t>restiamo nella pagina corrente</w:t>
             </w:r>
           </w:p>
         </w:tc>
@@ -25806,6 +25903,7 @@
                 <w:sz w:val="28"/>
                 <w:szCs w:val="28"/>
               </w:rPr>
+              <w:lastRenderedPageBreak/>
               <w:t>2.</w:t>
             </w:r>
             <w:r>
@@ -25877,7 +25975,6 @@
                 <w:sz w:val="28"/>
                 <w:szCs w:val="28"/>
               </w:rPr>
-              <w:lastRenderedPageBreak/>
               <w:t>Parametro</w:t>
             </w:r>
             <w:r>
@@ -27211,7 +27308,7 @@
                 <w:sz w:val="28"/>
                 <w:szCs w:val="28"/>
               </w:rPr>
-              <w:t>Inserire mese scadenza carta correttamente</w:t>
+              <w:t>Mese scadenza non corretto</w:t>
             </w:r>
           </w:p>
         </w:tc>
@@ -27259,7 +27356,6 @@
                 <w:sz w:val="28"/>
                 <w:szCs w:val="28"/>
               </w:rPr>
-              <w:lastRenderedPageBreak/>
               <w:t>Nome Test Case</w:t>
             </w:r>
           </w:p>
@@ -27491,7 +27587,7 @@
                 <w:sz w:val="28"/>
                 <w:szCs w:val="28"/>
               </w:rPr>
-              <w:t>Inserire anno scadenza carta correttamente</w:t>
+              <w:t>Anno scadenza non corretto</w:t>
             </w:r>
           </w:p>
         </w:tc>
@@ -27770,7 +27866,7 @@
                 <w:sz w:val="28"/>
                 <w:szCs w:val="28"/>
               </w:rPr>
-              <w:t>Inserire CVV carta correttamente</w:t>
+              <w:t>CVV non valido</w:t>
             </w:r>
           </w:p>
         </w:tc>
@@ -28049,7 +28145,7 @@
                 <w:sz w:val="28"/>
                 <w:szCs w:val="28"/>
               </w:rPr>
-              <w:t>Inserire numero carta correttamente</w:t>
+              <w:t>Numero carta non corretto</w:t>
             </w:r>
           </w:p>
         </w:tc>
@@ -28576,7 +28672,6 @@
           <w:sz w:val="32"/>
           <w:szCs w:val="32"/>
         </w:rPr>
-        <w:lastRenderedPageBreak/>
         <w:t>Test case</w:t>
       </w:r>
     </w:p>
@@ -28784,7 +28879,7 @@
                 <w:sz w:val="28"/>
                 <w:szCs w:val="28"/>
               </w:rPr>
-              <w:t>Inserimento corretto della recensione</w:t>
+              <w:t>Recensione effettuata con successo. Torna alla pagina profilo</w:t>
             </w:r>
           </w:p>
         </w:tc>
@@ -28978,17 +29073,33 @@
           <w:p>
             <w:pPr>
               <w:rPr>
-                <w:sz w:val="28"/>
-                <w:szCs w:val="28"/>
-              </w:rPr>
-            </w:pPr>
-            <w:r>
-              <w:rPr>
                 <w:rFonts w:cstheme="minorHAnsi"/>
                 <w:sz w:val="28"/>
                 <w:szCs w:val="28"/>
               </w:rPr>
-              <w:t>Non è possibile inserire un campo vuoto</w:t>
+            </w:pPr>
+            <w:r>
+              <w:rPr>
+                <w:rFonts w:cstheme="minorHAnsi"/>
+                <w:sz w:val="28"/>
+                <w:szCs w:val="28"/>
+              </w:rPr>
+              <w:t>Viene visualizzato il messaggio</w:t>
+            </w:r>
+          </w:p>
+          <w:p>
+            <w:pPr>
+              <w:rPr>
+                <w:sz w:val="28"/>
+                <w:szCs w:val="28"/>
+              </w:rPr>
+            </w:pPr>
+            <w:r>
+              <w:rPr>
+                <w:sz w:val="28"/>
+                <w:szCs w:val="28"/>
+              </w:rPr>
+              <w:t>“compila questo campo” e restiamo nella pagina corrente</w:t>
             </w:r>
           </w:p>
         </w:tc>
@@ -29105,7 +29216,7 @@
           <w:sz w:val="28"/>
           <w:szCs w:val="28"/>
         </w:rPr>
-        <w:t xml:space="preserve"> (Caso di test: 10.1)</w:t>
+        <w:t xml:space="preserve"> (Caso di test: 10)</w:t>
       </w:r>
     </w:p>
     <w:p>
@@ -29125,21 +29236,21 @@
           <w:sz w:val="28"/>
           <w:szCs w:val="28"/>
         </w:rPr>
-        <w:t>Rimuovi prodotto dal carrello (Caso di test: 10</w:t>
+        <w:t>Rimuovi prodotto dal carrello (Caso di test: 1</w:t>
       </w:r>
       <w:r>
         <w:rPr>
           <w:sz w:val="28"/>
           <w:szCs w:val="28"/>
         </w:rPr>
-        <w:t>.</w:t>
+        <w:t>1</w:t>
       </w:r>
       <w:r>
         <w:rPr>
           <w:sz w:val="28"/>
           <w:szCs w:val="28"/>
         </w:rPr>
-        <w:t>2)</w:t>
+        <w:t>)</w:t>
       </w:r>
     </w:p>
     <w:p>
@@ -29159,7 +29270,21 @@
           <w:sz w:val="28"/>
           <w:szCs w:val="28"/>
         </w:rPr>
-        <w:t>Aumenta quantità di un prodotto nel carrello  (Caso di test: 10.3)</w:t>
+        <w:t>Aumenta quantità di un prodotto nel carrello  (Caso di test: 1</w:t>
+      </w:r>
+      <w:r>
+        <w:rPr>
+          <w:sz w:val="28"/>
+          <w:szCs w:val="28"/>
+        </w:rPr>
+        <w:t>2</w:t>
+      </w:r>
+      <w:r>
+        <w:rPr>
+          <w:sz w:val="28"/>
+          <w:szCs w:val="28"/>
+        </w:rPr>
+        <w:t>)</w:t>
       </w:r>
     </w:p>
     <w:p>
@@ -29179,7 +29304,14 @@
           <w:sz w:val="28"/>
           <w:szCs w:val="28"/>
         </w:rPr>
-        <w:t>Diminuisci quantità di un prodotto nel carrello (Caso di test: 10.4</w:t>
+        <w:t>Diminuisci quantità di un prodotto nel carrello (Caso di test: 1</w:t>
+      </w:r>
+      <w:r>
+        <w:rPr>
+          <w:sz w:val="28"/>
+          <w:szCs w:val="28"/>
+        </w:rPr>
+        <w:t>3</w:t>
       </w:r>
       <w:r>
         <w:rPr>

</xml_diff>